<commit_message>
diagram of modal added to the report
</commit_message>
<xml_diff>
--- a/code/Corona_Bounds_REPORT.docx
+++ b/code/Corona_Bounds_REPORT.docx
@@ -1,6 +1,6 @@
 
 <file path=word/document.xml><?xml version="1.0" encoding="utf-8"?>
-<w:document xmlns:wpc="http://schemas.microsoft.com/office/word/2010/wordprocessingCanvas" xmlns:cx="http://schemas.microsoft.com/office/drawing/2014/chartex" xmlns:mc="http://schemas.openxmlformats.org/markup-compatibility/2006" xmlns:o="urn:schemas-microsoft-com:office:office" xmlns:r="http://schemas.openxmlformats.org/officeDocument/2006/relationships" xmlns:m="http://schemas.openxmlformats.org/officeDocument/2006/math" xmlns:v="urn:schemas-microsoft-com:vml" xmlns:wp14="http://schemas.microsoft.com/office/word/2010/wordprocessingDrawing" xmlns:wp="http://schemas.openxmlformats.org/drawingml/2006/wordprocessingDrawing" xmlns:w10="urn:schemas-microsoft-com:office:word" xmlns:w="http://schemas.openxmlformats.org/wordprocessingml/2006/main" xmlns:w14="http://schemas.microsoft.com/office/word/2010/wordml" xmlns:w15="http://schemas.microsoft.com/office/word/2012/wordml" xmlns:w16se="http://schemas.microsoft.com/office/word/2015/wordml/symex" xmlns:wpg="http://schemas.microsoft.com/office/word/2010/wordprocessingGroup" xmlns:wpi="http://schemas.microsoft.com/office/word/2010/wordprocessingInk" xmlns:wne="http://schemas.microsoft.com/office/word/2006/wordml" xmlns:wps="http://schemas.microsoft.com/office/word/2010/wordprocessingShape" mc:Ignorable="w14 w15 w16se wp14">
+<w:document xmlns:wpc="http://schemas.microsoft.com/office/word/2010/wordprocessingCanvas" xmlns:cx="http://schemas.microsoft.com/office/drawing/2014/chartex" xmlns:cx1="http://schemas.microsoft.com/office/drawing/2015/9/8/chartex" xmlns:cx2="http://schemas.microsoft.com/office/drawing/2015/10/21/chartex" xmlns:cx3="http://schemas.microsoft.com/office/drawing/2016/5/9/chartex" xmlns:cx4="http://schemas.microsoft.com/office/drawing/2016/5/10/chartex" xmlns:cx5="http://schemas.microsoft.com/office/drawing/2016/5/11/chartex" xmlns:cx6="http://schemas.microsoft.com/office/drawing/2016/5/12/chartex" xmlns:cx7="http://schemas.microsoft.com/office/drawing/2016/5/13/chartex" xmlns:cx8="http://schemas.microsoft.com/office/drawing/2016/5/14/chartex" xmlns:mc="http://schemas.openxmlformats.org/markup-compatibility/2006" xmlns:aink="http://schemas.microsoft.com/office/drawing/2016/ink" xmlns:am3d="http://schemas.microsoft.com/office/drawing/2017/model3d" xmlns:o="urn:schemas-microsoft-com:office:office" xmlns:r="http://schemas.openxmlformats.org/officeDocument/2006/relationships" xmlns:m="http://schemas.openxmlformats.org/officeDocument/2006/math" xmlns:v="urn:schemas-microsoft-com:vml" xmlns:wp14="http://schemas.microsoft.com/office/word/2010/wordprocessingDrawing" xmlns:wp="http://schemas.openxmlformats.org/drawingml/2006/wordprocessingDrawing" xmlns:w10="urn:schemas-microsoft-com:office:word" xmlns:w="http://schemas.openxmlformats.org/wordprocessingml/2006/main" xmlns:w14="http://schemas.microsoft.com/office/word/2010/wordml" xmlns:w15="http://schemas.microsoft.com/office/word/2012/wordml" xmlns:w16cex="http://schemas.microsoft.com/office/word/2018/wordml/cex" xmlns:w16cid="http://schemas.microsoft.com/office/word/2016/wordml/cid" xmlns:w16="http://schemas.microsoft.com/office/word/2018/wordml" xmlns:w16sdtdh="http://schemas.microsoft.com/office/word/2020/wordml/sdtdatahash" xmlns:w16se="http://schemas.microsoft.com/office/word/2015/wordml/symex" xmlns:wpg="http://schemas.microsoft.com/office/word/2010/wordprocessingGroup" xmlns:wpi="http://schemas.microsoft.com/office/word/2010/wordprocessingInk" xmlns:wne="http://schemas.microsoft.com/office/word/2006/wordml" xmlns:wps="http://schemas.microsoft.com/office/word/2010/wordprocessingShape" mc:Ignorable="w14 w15 w16se w16cid w16 w16cex w16sdtdh wp14">
   <w:body>
     <w:p>
       <w:r>
@@ -10,7 +10,7 @@
         <mc:AlternateContent>
           <mc:Choice Requires="wps">
             <w:drawing>
-              <wp:anchor distT="0" distB="0" distL="0" distR="0" simplePos="0" relativeHeight="2" behindDoc="0" locked="0" layoutInCell="1" allowOverlap="1" wp14:anchorId="31EA22D7">
+              <wp:anchor distT="0" distB="0" distL="0" distR="0" simplePos="0" relativeHeight="2" behindDoc="0" locked="0" layoutInCell="1" allowOverlap="1" wp14:anchorId="5C6DF4DD" wp14:editId="0157BB99">
                 <wp:simplePos x="0" y="0"/>
                 <wp:positionH relativeFrom="margin">
                   <wp:posOffset>862965</wp:posOffset>
@@ -57,7 +57,7 @@
                         <w:txbxContent>
                           <w:p>
                             <w:pPr>
-                              <w:pStyle w:val="ab"/>
+                              <w:pStyle w:val="NoSpacing"/>
                               <w:jc w:val="right"/>
                               <w:rPr>
                                 <w:rFonts w:ascii="Calibri Light" w:hAnsi="Calibri Light" w:cs="Calibri Light"/>
@@ -76,6 +76,7 @@
                                   <w:calendar w:val="gregorian"/>
                                 </w:date>
                               </w:sdtPr>
+                              <w:sdtEndPr/>
                               <w:sdtContent>
                                 <w:r>
                                   <w:rPr>
@@ -103,12 +104,12 @@
           </mc:Choice>
           <mc:Fallback>
             <w:pict>
-              <v:rect w14:anchorId="31EA22D7" id="Прямоугольник 132" o:spid="_x0000_s1026" style="position:absolute;left:0;text-align:left;margin-left:67.95pt;margin-top:33.75pt;width:416.35pt;height:73.6pt;z-index:2;visibility:visible;mso-wrap-style:square;mso-wrap-distance-left:0;mso-wrap-distance-top:0;mso-wrap-distance-right:0;mso-wrap-distance-bottom:0;mso-position-horizontal:absolute;mso-position-horizontal-relative:margin;mso-position-vertical:absolute;mso-position-vertical-relative:page;v-text-anchor:bottom" o:gfxdata="UEsDBBQABgAIAAAAIQC2gziS/gAAAOEBAAATAAAAW0NvbnRlbnRfVHlwZXNdLnhtbJSRQU7DMBBF&#10;90jcwfIWJU67QAgl6YK0S0CoHGBkTxKLZGx5TGhvj5O2G0SRWNoz/78nu9wcxkFMGNg6quQqL6RA&#10;0s5Y6ir5vt9lD1JwBDIwOMJKHpHlpr69KfdHjyxSmriSfYz+USnWPY7AufNIadK6MEJMx9ApD/oD&#10;OlTrorhX2lFEilmcO2RdNtjC5xDF9pCuTyYBB5bi6bQ4syoJ3g9WQ0ymaiLzg5KdCXlKLjvcW893&#10;SUOqXwnz5DrgnHtJTxOsQfEKIT7DmDSUCaxw7Rqn8787ZsmRM9e2VmPeBN4uqYvTtW7jvijg9N/y&#10;JsXecLq0q+WD6m8AAAD//wMAUEsDBBQABgAIAAAAIQA4/SH/1gAAAJQBAAALAAAAX3JlbHMvLnJl&#10;bHOkkMFqwzAMhu+DvYPRfXGawxijTi+j0GvpHsDYimMaW0Yy2fr2M4PBMnrbUb/Q94l/f/hMi1qR&#10;JVI2sOt6UJgd+ZiDgffL8ekFlFSbvV0oo4EbChzGx4f9GRdb25HMsYhqlCwG5lrLq9biZkxWOiqY&#10;22YiTra2kYMu1l1tQD30/bPm3wwYN0x18gb45AdQl1tp5j/sFB2T0FQ7R0nTNEV3j6o9feQzro1i&#10;OWA14Fm+Q8a1a8+Bvu/d/dMb2JY5uiPbhG/ktn4cqGU/er3pcvwCAAD//wMAUEsDBBQABgAIAAAA&#10;IQBb+NXpGAIAADQEAAAOAAAAZHJzL2Uyb0RvYy54bWysU8uO0zAU3SPxD5b3NGlmWmaipiPEaBAS&#10;ghEDH+A6dmPJL9meNt0hsUXiE/iI2SAe8w3pH3HthLRiJBaILJxr33uOz314cdEqiTbMeWF0haeT&#10;HCOmqamFXlf4/burJ2cY+UB0TaTRrMI75vHF8vGjxdaWrDCNkTVzCEi0L7e2wk0ItswyTxumiJ8Y&#10;yzQ4uXGKBNi6dVY7sgV2JbMiz+fZ1rjaOkOZ93B62TvxMvFzzmh4w7lnAckKg7aQVpfWVVyz5YKU&#10;a0dsI+ggg/yDCkWEhktHqksSCLp14gGVEtQZb3iYUKMyw7mgLOUA2UzzP7K5aYhlKRcojrdjmfz/&#10;o6WvN9cOiRp6h5EmClrUfdl/2H/ufnT3+4/dXXfffd9/6n52X7tvaHpSxIptrS8BeGOv3bDzYMb0&#10;W+5U/ENiqE1V3o1VZm1AFA5nxdn8fA7NoOA7PzmFNkbS7IC2zocXzCgUjQo76GIqLtm88qEP/R0S&#10;L5M6rtpcCSl7bzzJospeV7LCTrI++i3jkDEoKRJrmjX2XDq0ITAlhFKmw7R3NaRm/fEsh2/QOSKS&#10;aqmBMDJzuH/kHgjiHD/k7lUO8RHK0qiO4PxvwnrwiEg3Gx1GsBLauKT0KO9ohnbVAjiaK1PvoO/y&#10;pYZZOp09LaAd7nhDNG0MvJNVUqLNs9tguEjFP+CHIsNopkIMzyjO/vE+RR0e+/IXAAAA//8DAFBL&#10;AwQUAAYACAAAACEAIdfifOAAAAAKAQAADwAAAGRycy9kb3ducmV2LnhtbEyPQU+DQBCF7yb+h82Y&#10;eLML1AJFlsaYNJropWj0uoURUHYWd7ct/nvHkx5f5st735Sb2YziiM4PlhTEiwgEUmPbgToFL8/b&#10;qxyED5paPVpCBd/oYVOdn5W6aO2JdnisQye4hHyhFfQhTIWUvunRaL+wExLf3q0zOnB0nWydPnG5&#10;GWUSRak0eiBe6PWEdz02n/XBKHiU2+VXXj+8ujgkH0023O+eojelLi/m2xsQAefwB8OvPqtDxU57&#10;e6DWi5HzcrVmVEGarUAwsE7zFMReQRJfZyCrUv5/ofoBAAD//wMAUEsBAi0AFAAGAAgAAAAhALaD&#10;OJL+AAAA4QEAABMAAAAAAAAAAAAAAAAAAAAAAFtDb250ZW50X1R5cGVzXS54bWxQSwECLQAUAAYA&#10;CAAAACEAOP0h/9YAAACUAQAACwAAAAAAAAAAAAAAAAAvAQAAX3JlbHMvLnJlbHNQSwECLQAUAAYA&#10;CAAAACEAW/jV6RgCAAA0BAAADgAAAAAAAAAAAAAAAAAuAgAAZHJzL2Uyb0RvYy54bWxQSwECLQAU&#10;AAYACAAAACEAIdfifOAAAAAKAQAADwAAAAAAAAAAAAAAAAByBAAAZHJzL2Rvd25yZXYueG1sUEsF&#10;BgAAAAAEAAQA8wAAAH8FAAAAAA==&#10;" fillcolor="#5b9bd5 [3204]" stroked="f" strokeweight="1pt">
+              <v:rect w14:anchorId="5C6DF4DD" id="Прямоугольник 132" o:spid="_x0000_s1026" style="position:absolute;left:0;text-align:left;margin-left:67.95pt;margin-top:33.75pt;width:416.35pt;height:73.6pt;z-index:2;visibility:visible;mso-wrap-style:square;mso-wrap-distance-left:0;mso-wrap-distance-top:0;mso-wrap-distance-right:0;mso-wrap-distance-bottom:0;mso-position-horizontal:absolute;mso-position-horizontal-relative:margin;mso-position-vertical:absolute;mso-position-vertical-relative:page;v-text-anchor:bottom" o:gfxdata="UEsDBBQABgAIAAAAIQC2gziS/gAAAOEBAAATAAAAW0NvbnRlbnRfVHlwZXNdLnhtbJSRQU7DMBBF&#10;90jcwfIWJU67QAgl6YK0S0CoHGBkTxKLZGx5TGhvj5O2G0SRWNoz/78nu9wcxkFMGNg6quQqL6RA&#10;0s5Y6ir5vt9lD1JwBDIwOMJKHpHlpr69KfdHjyxSmriSfYz+USnWPY7AufNIadK6MEJMx9ApD/oD&#10;OlTrorhX2lFEilmcO2RdNtjC5xDF9pCuTyYBB5bi6bQ4syoJ3g9WQ0ymaiLzg5KdCXlKLjvcW893&#10;SUOqXwnz5DrgnHtJTxOsQfEKIT7DmDSUCaxw7Rqn8787ZsmRM9e2VmPeBN4uqYvTtW7jvijg9N/y&#10;JsXecLq0q+WD6m8AAAD//wMAUEsDBBQABgAIAAAAIQA4/SH/1gAAAJQBAAALAAAAX3JlbHMvLnJl&#10;bHOkkMFqwzAMhu+DvYPRfXGawxijTi+j0GvpHsDYimMaW0Yy2fr2M4PBMnrbUb/Q94l/f/hMi1qR&#10;JVI2sOt6UJgd+ZiDgffL8ekFlFSbvV0oo4EbChzGx4f9GRdb25HMsYhqlCwG5lrLq9biZkxWOiqY&#10;22YiTra2kYMu1l1tQD30/bPm3wwYN0x18gb45AdQl1tp5j/sFB2T0FQ7R0nTNEV3j6o9feQzro1i&#10;OWA14Fm+Q8a1a8+Bvu/d/dMb2JY5uiPbhG/ktn4cqGU/er3pcvwCAAD//wMAUEsDBBQABgAIAAAA&#10;IQBb+NXpGAIAADQEAAAOAAAAZHJzL2Uyb0RvYy54bWysU8uO0zAU3SPxD5b3NGlmWmaipiPEaBAS&#10;ghEDH+A6dmPJL9meNt0hsUXiE/iI2SAe8w3pH3HthLRiJBaILJxr33uOz314cdEqiTbMeWF0haeT&#10;HCOmqamFXlf4/burJ2cY+UB0TaTRrMI75vHF8vGjxdaWrDCNkTVzCEi0L7e2wk0ItswyTxumiJ8Y&#10;yzQ4uXGKBNi6dVY7sgV2JbMiz+fZ1rjaOkOZ93B62TvxMvFzzmh4w7lnAckKg7aQVpfWVVyz5YKU&#10;a0dsI+ggg/yDCkWEhktHqksSCLp14gGVEtQZb3iYUKMyw7mgLOUA2UzzP7K5aYhlKRcojrdjmfz/&#10;o6WvN9cOiRp6h5EmClrUfdl/2H/ufnT3+4/dXXfffd9/6n52X7tvaHpSxIptrS8BeGOv3bDzYMb0&#10;W+5U/ENiqE1V3o1VZm1AFA5nxdn8fA7NoOA7PzmFNkbS7IC2zocXzCgUjQo76GIqLtm88qEP/R0S&#10;L5M6rtpcCSl7bzzJospeV7LCTrI++i3jkDEoKRJrmjX2XDq0ITAlhFKmw7R3NaRm/fEsh2/QOSKS&#10;aqmBMDJzuH/kHgjiHD/k7lUO8RHK0qiO4PxvwnrwiEg3Gx1GsBLauKT0KO9ohnbVAjiaK1PvoO/y&#10;pYZZOp09LaAd7nhDNG0MvJNVUqLNs9tguEjFP+CHIsNopkIMzyjO/vE+RR0e+/IXAAAA//8DAFBL&#10;AwQUAAYACAAAACEAIdfifOAAAAAKAQAADwAAAGRycy9kb3ducmV2LnhtbEyPQU+DQBCF7yb+h82Y&#10;eLML1AJFlsaYNJropWj0uoURUHYWd7ct/nvHkx5f5st735Sb2YziiM4PlhTEiwgEUmPbgToFL8/b&#10;qxyED5paPVpCBd/oYVOdn5W6aO2JdnisQye4hHyhFfQhTIWUvunRaL+wExLf3q0zOnB0nWydPnG5&#10;GWUSRak0eiBe6PWEdz02n/XBKHiU2+VXXj+8ujgkH0023O+eojelLi/m2xsQAefwB8OvPqtDxU57&#10;e6DWi5HzcrVmVEGarUAwsE7zFMReQRJfZyCrUv5/ofoBAAD//wMAUEsBAi0AFAAGAAgAAAAhALaD&#10;OJL+AAAA4QEAABMAAAAAAAAAAAAAAAAAAAAAAFtDb250ZW50X1R5cGVzXS54bWxQSwECLQAUAAYA&#10;CAAAACEAOP0h/9YAAACUAQAACwAAAAAAAAAAAAAAAAAvAQAAX3JlbHMvLnJlbHNQSwECLQAUAAYA&#10;CAAAACEAW/jV6RgCAAA0BAAADgAAAAAAAAAAAAAAAAAuAgAAZHJzL2Uyb0RvYy54bWxQSwECLQAU&#10;AAYACAAAACEAIdfifOAAAAAKAQAADwAAAAAAAAAAAAAAAAByBAAAZHJzL2Rvd25yZXYueG1sUEsF&#10;BgAAAAAEAAQA8wAAAH8FAAAAAA==&#10;" fillcolor="#5b9bd5 [3204]" stroked="f" strokeweight="1pt">
                 <v:textbox inset="3.6pt,,3.6pt">
                   <w:txbxContent>
                     <w:p>
                       <w:pPr>
-                        <w:pStyle w:val="ab"/>
+                        <w:pStyle w:val="NoSpacing"/>
                         <w:jc w:val="right"/>
                         <w:rPr>
                           <w:rFonts w:ascii="Calibri Light" w:hAnsi="Calibri Light" w:cs="Calibri Light"/>
@@ -127,6 +128,7 @@
                             <w:calendar w:val="gregorian"/>
                           </w:date>
                         </w:sdtPr>
+                        <w:sdtEndPr/>
                         <w:sdtContent>
                           <w:r>
                             <w:rPr>
@@ -158,7 +160,7 @@
         <mc:AlternateContent>
           <mc:Choice Requires="wps">
             <w:drawing>
-              <wp:anchor distT="0" distB="0" distL="182880" distR="182880" simplePos="0" relativeHeight="3" behindDoc="0" locked="0" layoutInCell="1" allowOverlap="1" wp14:anchorId="27F8B152">
+              <wp:anchor distT="0" distB="0" distL="182880" distR="182880" simplePos="0" relativeHeight="3" behindDoc="0" locked="0" layoutInCell="1" allowOverlap="1" wp14:anchorId="1DC492FB" wp14:editId="19477C15">
                 <wp:simplePos x="0" y="0"/>
                 <wp:positionH relativeFrom="margin">
                   <wp:posOffset>167640</wp:posOffset>
@@ -204,7 +206,7 @@
                         <w:txbxContent>
                           <w:p>
                             <w:pPr>
-                              <w:pStyle w:val="ab"/>
+                              <w:pStyle w:val="NoSpacing"/>
                               <w:spacing w:before="40" w:after="560" w:line="216" w:lineRule="auto"/>
                               <w:rPr>
                                 <w:color w:val="5B9BD5" w:themeColor="accent1"/>
@@ -218,6 +220,7 @@
                                 <w:color w:val="5B9BD5" w:themeColor="accent1"/>
                                 <w:sz w:val="72"/>
                                 <w:szCs w:val="72"/>
+                                <w:lang w:val="fr-FR"/>
                               </w:rPr>
                               <w:t>« Corona Bounce »</w:t>
                             </w:r>
@@ -229,10 +232,11 @@
                               <w:dataBinding w:prefixMappings="xmlns:ns0='http://purl.org/dc/elements/1.1/' xmlns:ns1='http://schemas.openxmlformats.org/package/2006/metadata/core-properties' " w:xpath="/ns1:coreProperties[1]/ns0:subject[1]" w:storeItemID="{6C3C8BC8-F283-45AE-878A-BAB7291924A1}"/>
                               <w:text/>
                             </w:sdtPr>
+                            <w:sdtEndPr/>
                             <w:sdtContent>
                               <w:p>
                                 <w:pPr>
-                                  <w:pStyle w:val="ab"/>
+                                  <w:pStyle w:val="NoSpacing"/>
                                   <w:spacing w:before="40" w:after="40"/>
                                   <w:rPr>
                                     <w:caps/>
@@ -257,21 +261,26 @@
                           </w:sdt>
                           <w:sdt>
                             <w:sdtPr>
+                              <w:rPr>
+                                <w:lang w:val="fr-FR"/>
+                              </w:rPr>
                               <w:alias w:val="Автор"/>
                               <w:id w:val="1692028319"/>
                               <w:dataBinding w:prefixMappings="xmlns:ns0='http://purl.org/dc/elements/1.1/' xmlns:ns1='http://schemas.openxmlformats.org/package/2006/metadata/core-properties' " w:xpath="/ns1:coreProperties[1]/ns0:creator[1]" w:storeItemID="{6C3C8BC8-F283-45AE-878A-BAB7291924A1}"/>
                               <w:text/>
                             </w:sdtPr>
+                            <w:sdtEndPr/>
                             <w:sdtContent>
                               <w:p>
                                 <w:pPr>
-                                  <w:pStyle w:val="ab"/>
+                                  <w:pStyle w:val="NoSpacing"/>
                                   <w:spacing w:before="80" w:after="40"/>
                                   <w:rPr>
                                     <w:caps/>
                                     <w:color w:val="4472C4" w:themeColor="accent5"/>
                                     <w:sz w:val="24"/>
                                     <w:szCs w:val="24"/>
+                                    <w:lang w:val="fr-FR"/>
                                   </w:rPr>
                                 </w:pPr>
                                 <w:r>
@@ -280,6 +289,7 @@
                                     <w:color w:val="4472C4" w:themeColor="accent5"/>
                                     <w:sz w:val="40"/>
                                     <w:szCs w:val="40"/>
+                                    <w:lang w:val="fr-FR"/>
                                   </w:rPr>
                                   <w:t>Aliche Zahra, Bragina natalia, Golikova Anna, SaHI KENZA, RAVENEAU EMILIEN</w:t>
                                 </w:r>
@@ -299,12 +309,12 @@
           </mc:Choice>
           <mc:Fallback>
             <w:pict>
-              <v:rect w14:anchorId="27F8B152" id="Текстовое поле 131" o:spid="_x0000_s1027" style="position:absolute;left:0;text-align:left;margin-left:13.2pt;margin-top:443.25pt;width:447.1pt;height:159.1pt;z-index:3;visibility:visible;mso-wrap-style:square;mso-wrap-distance-left:14.4pt;mso-wrap-distance-top:0;mso-wrap-distance-right:14.4pt;mso-wrap-distance-bottom:0;mso-position-horizontal:absolute;mso-position-horizontal-relative:margin;mso-position-vertical:absolute;mso-position-vertical-relative:page;v-text-anchor:top" o:gfxdata="UEsDBBQABgAIAAAAIQC2gziS/gAAAOEBAAATAAAAW0NvbnRlbnRfVHlwZXNdLnhtbJSRQU7DMBBF&#10;90jcwfIWJU67QAgl6YK0S0CoHGBkTxKLZGx5TGhvj5O2G0SRWNoz/78nu9wcxkFMGNg6quQqL6RA&#10;0s5Y6ir5vt9lD1JwBDIwOMJKHpHlpr69KfdHjyxSmriSfYz+USnWPY7AufNIadK6MEJMx9ApD/oD&#10;OlTrorhX2lFEilmcO2RdNtjC5xDF9pCuTyYBB5bi6bQ4syoJ3g9WQ0ymaiLzg5KdCXlKLjvcW893&#10;SUOqXwnz5DrgnHtJTxOsQfEKIT7DmDSUCaxw7Rqn8787ZsmRM9e2VmPeBN4uqYvTtW7jvijg9N/y&#10;JsXecLq0q+WD6m8AAAD//wMAUEsDBBQABgAIAAAAIQA4/SH/1gAAAJQBAAALAAAAX3JlbHMvLnJl&#10;bHOkkMFqwzAMhu+DvYPRfXGawxijTi+j0GvpHsDYimMaW0Yy2fr2M4PBMnrbUb/Q94l/f/hMi1qR&#10;JVI2sOt6UJgd+ZiDgffL8ekFlFSbvV0oo4EbChzGx4f9GRdb25HMsYhqlCwG5lrLq9biZkxWOiqY&#10;22YiTra2kYMu1l1tQD30/bPm3wwYN0x18gb45AdQl1tp5j/sFB2T0FQ7R0nTNEV3j6o9feQzro1i&#10;OWA14Fm+Q8a1a8+Bvu/d/dMb2JY5uiPbhG/ktn4cqGU/er3pcvwCAAD//wMAUEsDBBQABgAIAAAA&#10;IQDUVNp7AQIAAC0EAAAOAAAAZHJzL2Uyb0RvYy54bWysU8Fu1DAQvSPxD5bvbHZbum2jzVaIqggJ&#10;QUXLB3gde9eS7bFsd5M9wqfwCUi9FAl+If2jjp1sWsGpiEOcsT3vzcyb8eKsNZpshQ8KbEVnkykl&#10;wnKolV1X9Mv1xasTSkJktmYarKjoTgR6tnz5YtG4UhzABnQtPEESG8rGVXQToyuLIvCNMCxMwAmL&#10;lxK8YRG3fl3UnjXIbnRxMJ3OiwZ87TxwEQKenveXdJn5pRQ8fpIyiEh0RTG3mFef11Vai+WClWvP&#10;3EbxIQ32D1kYpiwGHanOWWTkxqu/qIziHgLIOOFgCpBScZFrwGpm0z+qudowJ3ItKE5wo0zh/9Hy&#10;j9tLT1Rd0UNKLDPYou57d9vd3X+9/9b96n7gd0u63/j7icbscJYka1woEXnlLv2wC2im+lvpTfpj&#10;ZaTNMu9GmUUbCcfDo/nx8dEcu8HxDss+PcUN8hSPcOdDfCfAkGRU1GMfs7xs+yHE3nXvkqJZuFBa&#10;4zkrtSVNReevT6YZMN4gubYYI6XeJ5utuNOih30WEnXIOaeDPIHirfZky3B2GOfCxlx8ZkLv5CUx&#10;7HOAg3+CijydzwGPiBwZbBzBRlnwWcInRSUztqs2d3ds2wrqHXZcv7c4RelF7A2/N1aDkaJYeHMT&#10;QaqseSLs4YOOOJO5a8P7SUP/dJ+9Hl/58gEAAP//AwBQSwMEFAAGAAgAAAAhAHOsn87eAAAACwEA&#10;AA8AAABkcnMvZG93bnJldi54bWxMj8FOwzAQRO9I/IO1SNyoTVRCCHGqqhLcELRAz5vYJFHidRS7&#10;afh7lhMcV/M087bYLG4Qs51C50nD7UqBsFR701Gj4eP96SYDESKSwcGT1fBtA2zKy4sCc+PPtLfz&#10;ITaCSyjkqKGNccylDHVrHYaVHy1x9uUnh5HPqZFmwjOXu0EmSqXSYUe80OJod62t+8PJadge53j8&#10;3MUZX1/8s5l71b1VvdbXV8v2EUS0S/yD4Vef1aFkp8qfyAQxaEjSNZMasiy9A8HAQ6JSEBWTiVrf&#10;gywL+f+H8gcAAP//AwBQSwECLQAUAAYACAAAACEAtoM4kv4AAADhAQAAEwAAAAAAAAAAAAAAAAAA&#10;AAAAW0NvbnRlbnRfVHlwZXNdLnhtbFBLAQItABQABgAIAAAAIQA4/SH/1gAAAJQBAAALAAAAAAAA&#10;AAAAAAAAAC8BAABfcmVscy8ucmVsc1BLAQItABQABgAIAAAAIQDUVNp7AQIAAC0EAAAOAAAAAAAA&#10;AAAAAAAAAC4CAABkcnMvZTJvRG9jLnhtbFBLAQItABQABgAIAAAAIQBzrJ/O3gAAAAsBAAAPAAAA&#10;AAAAAAAAAAAAAFsEAABkcnMvZG93bnJldi54bWxQSwUGAAAAAAQABADzAAAAZgUAAAAA&#10;" filled="f" stroked="f" strokeweight=".18mm">
+              <v:rect w14:anchorId="1DC492FB" id="Текстовое поле 131" o:spid="_x0000_s1027" style="position:absolute;left:0;text-align:left;margin-left:13.2pt;margin-top:443.25pt;width:447.1pt;height:159.1pt;z-index:3;visibility:visible;mso-wrap-style:square;mso-wrap-distance-left:14.4pt;mso-wrap-distance-top:0;mso-wrap-distance-right:14.4pt;mso-wrap-distance-bottom:0;mso-position-horizontal:absolute;mso-position-horizontal-relative:margin;mso-position-vertical:absolute;mso-position-vertical-relative:page;v-text-anchor:top" o:gfxdata="UEsDBBQABgAIAAAAIQC2gziS/gAAAOEBAAATAAAAW0NvbnRlbnRfVHlwZXNdLnhtbJSRQU7DMBBF&#10;90jcwfIWJU67QAgl6YK0S0CoHGBkTxKLZGx5TGhvj5O2G0SRWNoz/78nu9wcxkFMGNg6quQqL6RA&#10;0s5Y6ir5vt9lD1JwBDIwOMJKHpHlpr69KfdHjyxSmriSfYz+USnWPY7AufNIadK6MEJMx9ApD/oD&#10;OlTrorhX2lFEilmcO2RdNtjC5xDF9pCuTyYBB5bi6bQ4syoJ3g9WQ0ymaiLzg5KdCXlKLjvcW893&#10;SUOqXwnz5DrgnHtJTxOsQfEKIT7DmDSUCaxw7Rqn8787ZsmRM9e2VmPeBN4uqYvTtW7jvijg9N/y&#10;JsXecLq0q+WD6m8AAAD//wMAUEsDBBQABgAIAAAAIQA4/SH/1gAAAJQBAAALAAAAX3JlbHMvLnJl&#10;bHOkkMFqwzAMhu+DvYPRfXGawxijTi+j0GvpHsDYimMaW0Yy2fr2M4PBMnrbUb/Q94l/f/hMi1qR&#10;JVI2sOt6UJgd+ZiDgffL8ekFlFSbvV0oo4EbChzGx4f9GRdb25HMsYhqlCwG5lrLq9biZkxWOiqY&#10;22YiTra2kYMu1l1tQD30/bPm3wwYN0x18gb45AdQl1tp5j/sFB2T0FQ7R0nTNEV3j6o9feQzro1i&#10;OWA14Fm+Q8a1a8+Bvu/d/dMb2JY5uiPbhG/ktn4cqGU/er3pcvwCAAD//wMAUEsDBBQABgAIAAAA&#10;IQDUVNp7AQIAAC0EAAAOAAAAZHJzL2Uyb0RvYy54bWysU8Fu1DAQvSPxD5bvbHZbum2jzVaIqggJ&#10;QUXLB3gde9eS7bFsd5M9wqfwCUi9FAl+If2jjp1sWsGpiEOcsT3vzcyb8eKsNZpshQ8KbEVnkykl&#10;wnKolV1X9Mv1xasTSkJktmYarKjoTgR6tnz5YtG4UhzABnQtPEESG8rGVXQToyuLIvCNMCxMwAmL&#10;lxK8YRG3fl3UnjXIbnRxMJ3OiwZ87TxwEQKenveXdJn5pRQ8fpIyiEh0RTG3mFef11Vai+WClWvP&#10;3EbxIQ32D1kYpiwGHanOWWTkxqu/qIziHgLIOOFgCpBScZFrwGpm0z+qudowJ3ItKE5wo0zh/9Hy&#10;j9tLT1Rd0UNKLDPYou57d9vd3X+9/9b96n7gd0u63/j7icbscJYka1woEXnlLv2wC2im+lvpTfpj&#10;ZaTNMu9GmUUbCcfDo/nx8dEcu8HxDss+PcUN8hSPcOdDfCfAkGRU1GMfs7xs+yHE3nXvkqJZuFBa&#10;4zkrtSVNReevT6YZMN4gubYYI6XeJ5utuNOih30WEnXIOaeDPIHirfZky3B2GOfCxlx8ZkLv5CUx&#10;7HOAg3+CijydzwGPiBwZbBzBRlnwWcInRSUztqs2d3ds2wrqHXZcv7c4RelF7A2/N1aDkaJYeHMT&#10;QaqseSLs4YOOOJO5a8P7SUP/dJ+9Hl/58gEAAP//AwBQSwMEFAAGAAgAAAAhAHOsn87eAAAACwEA&#10;AA8AAABkcnMvZG93bnJldi54bWxMj8FOwzAQRO9I/IO1SNyoTVRCCHGqqhLcELRAz5vYJFHidRS7&#10;afh7lhMcV/M087bYLG4Qs51C50nD7UqBsFR701Gj4eP96SYDESKSwcGT1fBtA2zKy4sCc+PPtLfz&#10;ITaCSyjkqKGNccylDHVrHYaVHy1x9uUnh5HPqZFmwjOXu0EmSqXSYUe80OJod62t+8PJadge53j8&#10;3MUZX1/8s5l71b1VvdbXV8v2EUS0S/yD4Vef1aFkp8qfyAQxaEjSNZMasiy9A8HAQ6JSEBWTiVrf&#10;gywL+f+H8gcAAP//AwBQSwECLQAUAAYACAAAACEAtoM4kv4AAADhAQAAEwAAAAAAAAAAAAAAAAAA&#10;AAAAW0NvbnRlbnRfVHlwZXNdLnhtbFBLAQItABQABgAIAAAAIQA4/SH/1gAAAJQBAAALAAAAAAAA&#10;AAAAAAAAAC8BAABfcmVscy8ucmVsc1BLAQItABQABgAIAAAAIQDUVNp7AQIAAC0EAAAOAAAAAAAA&#10;AAAAAAAAAC4CAABkcnMvZTJvRG9jLnhtbFBLAQItABQABgAIAAAAIQBzrJ/O3gAAAAsBAAAPAAAA&#10;AAAAAAAAAAAAAFsEAABkcnMvZG93bnJldi54bWxQSwUGAAAAAAQABADzAAAAZgUAAAAA&#10;" filled="f" stroked="f" strokeweight=".18mm">
                 <v:textbox inset="0,0,0,0">
                   <w:txbxContent>
                     <w:p>
                       <w:pPr>
-                        <w:pStyle w:val="ab"/>
+                        <w:pStyle w:val="NoSpacing"/>
                         <w:spacing w:before="40" w:after="560" w:line="216" w:lineRule="auto"/>
                         <w:rPr>
                           <w:color w:val="5B9BD5" w:themeColor="accent1"/>
@@ -318,6 +328,7 @@
                           <w:color w:val="5B9BD5" w:themeColor="accent1"/>
                           <w:sz w:val="72"/>
                           <w:szCs w:val="72"/>
+                          <w:lang w:val="fr-FR"/>
                         </w:rPr>
                         <w:t>« Corona Bounce »</w:t>
                       </w:r>
@@ -329,10 +340,11 @@
                         <w:dataBinding w:prefixMappings="xmlns:ns0='http://purl.org/dc/elements/1.1/' xmlns:ns1='http://schemas.openxmlformats.org/package/2006/metadata/core-properties' " w:xpath="/ns1:coreProperties[1]/ns0:subject[1]" w:storeItemID="{6C3C8BC8-F283-45AE-878A-BAB7291924A1}"/>
                         <w:text/>
                       </w:sdtPr>
+                      <w:sdtEndPr/>
                       <w:sdtContent>
                         <w:p>
                           <w:pPr>
-                            <w:pStyle w:val="ab"/>
+                            <w:pStyle w:val="NoSpacing"/>
                             <w:spacing w:before="40" w:after="40"/>
                             <w:rPr>
                               <w:caps/>
@@ -357,21 +369,26 @@
                     </w:sdt>
                     <w:sdt>
                       <w:sdtPr>
+                        <w:rPr>
+                          <w:lang w:val="fr-FR"/>
+                        </w:rPr>
                         <w:alias w:val="Автор"/>
                         <w:id w:val="1692028319"/>
                         <w:dataBinding w:prefixMappings="xmlns:ns0='http://purl.org/dc/elements/1.1/' xmlns:ns1='http://schemas.openxmlformats.org/package/2006/metadata/core-properties' " w:xpath="/ns1:coreProperties[1]/ns0:creator[1]" w:storeItemID="{6C3C8BC8-F283-45AE-878A-BAB7291924A1}"/>
                         <w:text/>
                       </w:sdtPr>
+                      <w:sdtEndPr/>
                       <w:sdtContent>
                         <w:p>
                           <w:pPr>
-                            <w:pStyle w:val="ab"/>
+                            <w:pStyle w:val="NoSpacing"/>
                             <w:spacing w:before="80" w:after="40"/>
                             <w:rPr>
                               <w:caps/>
                               <w:color w:val="4472C4" w:themeColor="accent5"/>
                               <w:sz w:val="24"/>
                               <w:szCs w:val="24"/>
+                              <w:lang w:val="fr-FR"/>
                             </w:rPr>
                           </w:pPr>
                           <w:r>
@@ -380,6 +397,7 @@
                               <w:color w:val="4472C4" w:themeColor="accent5"/>
                               <w:sz w:val="40"/>
                               <w:szCs w:val="40"/>
+                              <w:lang w:val="fr-FR"/>
                             </w:rPr>
                             <w:t>Aliche Zahra, Bragina natalia, Golikova Anna, SaHI KENZA, RAVENEAU EMILIEN</w:t>
                           </w:r>
@@ -407,7 +425,7 @@
     </w:p>
     <w:p>
       <w:pPr>
-        <w:pStyle w:val="11"/>
+        <w:pStyle w:val="TOC1"/>
         <w:tabs>
           <w:tab w:val="right" w:leader="dot" w:pos="9679"/>
         </w:tabs>
@@ -428,7 +446,7 @@
     </w:p>
     <w:p>
       <w:pPr>
-        <w:pStyle w:val="11"/>
+        <w:pStyle w:val="TOC1"/>
         <w:tabs>
           <w:tab w:val="right" w:leader="dot" w:pos="9679"/>
         </w:tabs>
@@ -459,7 +477,7 @@
       <w:hyperlink w:anchor="_Toc70261598" w:history="1">
         <w:r>
           <w:rPr>
-            <w:rStyle w:val="ae"/>
+            <w:rStyle w:val="Hyperlink"/>
             <w:noProof/>
           </w:rPr>
           <w:t>Introduction</w:t>
@@ -516,7 +534,7 @@
     </w:p>
     <w:p>
       <w:pPr>
-        <w:pStyle w:val="11"/>
+        <w:pStyle w:val="TOC1"/>
         <w:tabs>
           <w:tab w:val="right" w:leader="dot" w:pos="9679"/>
         </w:tabs>
@@ -528,7 +546,7 @@
       <w:hyperlink w:anchor="_Toc70261599" w:history="1">
         <w:r>
           <w:rPr>
-            <w:rStyle w:val="ae"/>
+            <w:rStyle w:val="Hyperlink"/>
             <w:noProof/>
           </w:rPr>
           <w:t>Cahier des charges</w:t>
@@ -585,7 +603,7 @@
     </w:p>
     <w:p>
       <w:pPr>
-        <w:pStyle w:val="21"/>
+        <w:pStyle w:val="TOC2"/>
         <w:tabs>
           <w:tab w:val="right" w:leader="dot" w:pos="9679"/>
         </w:tabs>
@@ -599,7 +617,7 @@
       <w:hyperlink w:anchor="_Toc70261600" w:history="1">
         <w:r>
           <w:rPr>
-            <w:rStyle w:val="ae"/>
+            <w:rStyle w:val="Hyperlink"/>
             <w:noProof/>
             <w:lang w:val="fr-FR"/>
           </w:rPr>
@@ -657,7 +675,7 @@
     </w:p>
     <w:p>
       <w:pPr>
-        <w:pStyle w:val="21"/>
+        <w:pStyle w:val="TOC2"/>
         <w:tabs>
           <w:tab w:val="right" w:leader="dot" w:pos="9679"/>
         </w:tabs>
@@ -671,7 +689,7 @@
       <w:hyperlink w:anchor="_Toc70261601" w:history="1">
         <w:r>
           <w:rPr>
-            <w:rStyle w:val="ae"/>
+            <w:rStyle w:val="Hyperlink"/>
             <w:noProof/>
           </w:rPr>
           <w:t>Réglages possibles</w:t>
@@ -728,7 +746,7 @@
     </w:p>
     <w:p>
       <w:pPr>
-        <w:pStyle w:val="21"/>
+        <w:pStyle w:val="TOC2"/>
         <w:tabs>
           <w:tab w:val="right" w:leader="dot" w:pos="9679"/>
         </w:tabs>
@@ -742,7 +760,7 @@
       <w:hyperlink w:anchor="_Toc70261602" w:history="1">
         <w:r>
           <w:rPr>
-            <w:rStyle w:val="ae"/>
+            <w:rStyle w:val="Hyperlink"/>
             <w:noProof/>
           </w:rPr>
           <w:t>Coté GUI</w:t>
@@ -799,7 +817,7 @@
     </w:p>
     <w:p>
       <w:pPr>
-        <w:pStyle w:val="11"/>
+        <w:pStyle w:val="TOC1"/>
         <w:tabs>
           <w:tab w:val="right" w:leader="dot" w:pos="9679"/>
         </w:tabs>
@@ -811,7 +829,7 @@
       <w:hyperlink w:anchor="_Toc70261603" w:history="1">
         <w:r>
           <w:rPr>
-            <w:rStyle w:val="ae"/>
+            <w:rStyle w:val="Hyperlink"/>
             <w:noProof/>
             <w:lang w:val="fr-FR"/>
           </w:rPr>
@@ -869,7 +887,7 @@
     </w:p>
     <w:p>
       <w:pPr>
-        <w:pStyle w:val="11"/>
+        <w:pStyle w:val="TOC1"/>
         <w:tabs>
           <w:tab w:val="right" w:leader="dot" w:pos="9679"/>
         </w:tabs>
@@ -881,7 +899,7 @@
       <w:hyperlink w:anchor="_Toc70261604" w:history="1">
         <w:r>
           <w:rPr>
-            <w:rStyle w:val="ae"/>
+            <w:rStyle w:val="Hyperlink"/>
             <w:noProof/>
             <w:lang w:val="fr-FR"/>
           </w:rPr>
@@ -939,7 +957,7 @@
     </w:p>
     <w:p>
       <w:pPr>
-        <w:pStyle w:val="21"/>
+        <w:pStyle w:val="TOC2"/>
         <w:tabs>
           <w:tab w:val="right" w:leader="dot" w:pos="9679"/>
         </w:tabs>
@@ -953,7 +971,7 @@
       <w:hyperlink w:anchor="_Toc70261605" w:history="1">
         <w:r>
           <w:rPr>
-            <w:rStyle w:val="ae"/>
+            <w:rStyle w:val="Hyperlink"/>
             <w:noProof/>
             <w:lang w:val="fr-FR"/>
           </w:rPr>
@@ -1011,7 +1029,7 @@
     </w:p>
     <w:p>
       <w:pPr>
-        <w:pStyle w:val="21"/>
+        <w:pStyle w:val="TOC2"/>
         <w:tabs>
           <w:tab w:val="right" w:leader="dot" w:pos="9679"/>
         </w:tabs>
@@ -1025,14 +1043,14 @@
       <w:hyperlink w:anchor="_Toc70261606" w:history="1">
         <w:r>
           <w:rPr>
-            <w:rStyle w:val="ae"/>
+            <w:rStyle w:val="Hyperlink"/>
             <w:noProof/>
           </w:rPr>
           <w:t xml:space="preserve">Réalisation de </w:t>
         </w:r>
         <w:r>
           <w:rPr>
-            <w:rStyle w:val="ae"/>
+            <w:rStyle w:val="Hyperlink"/>
             <w:noProof/>
             <w:lang w:val="fr-FR"/>
           </w:rPr>
@@ -1090,7 +1108,7 @@
     </w:p>
     <w:p>
       <w:pPr>
-        <w:pStyle w:val="21"/>
+        <w:pStyle w:val="TOC2"/>
         <w:tabs>
           <w:tab w:val="right" w:leader="dot" w:pos="9679"/>
         </w:tabs>
@@ -1104,7 +1122,7 @@
       <w:hyperlink w:anchor="_Toc70261607" w:history="1">
         <w:r>
           <w:rPr>
-            <w:rStyle w:val="ae"/>
+            <w:rStyle w:val="Hyperlink"/>
             <w:noProof/>
             <w:lang w:val="fr-FR"/>
           </w:rPr>
@@ -1162,7 +1180,7 @@
     </w:p>
     <w:p>
       <w:pPr>
-        <w:pStyle w:val="21"/>
+        <w:pStyle w:val="TOC2"/>
         <w:tabs>
           <w:tab w:val="right" w:leader="dot" w:pos="9679"/>
         </w:tabs>
@@ -1176,7 +1194,7 @@
       <w:hyperlink w:anchor="_Toc70261608" w:history="1">
         <w:r>
           <w:rPr>
-            <w:rStyle w:val="ae"/>
+            <w:rStyle w:val="Hyperlink"/>
             <w:noProof/>
             <w:lang w:val="fr-FR"/>
           </w:rPr>
@@ -1234,7 +1252,7 @@
     </w:p>
     <w:p>
       <w:pPr>
-        <w:pStyle w:val="21"/>
+        <w:pStyle w:val="TOC2"/>
         <w:tabs>
           <w:tab w:val="right" w:leader="dot" w:pos="9679"/>
         </w:tabs>
@@ -1248,7 +1266,7 @@
       <w:hyperlink w:anchor="_Toc70261609" w:history="1">
         <w:r>
           <w:rPr>
-            <w:rStyle w:val="ae"/>
+            <w:rStyle w:val="Hyperlink"/>
             <w:noProof/>
             <w:lang w:val="fr-FR"/>
           </w:rPr>
@@ -1256,7 +1274,7 @@
         </w:r>
         <w:r>
           <w:rPr>
-            <w:rStyle w:val="ae"/>
+            <w:rStyle w:val="Hyperlink"/>
             <w:noProof/>
           </w:rPr>
           <w:t>de la partie graphique</w:t>
@@ -1313,7 +1331,7 @@
     </w:p>
     <w:p>
       <w:pPr>
-        <w:pStyle w:val="11"/>
+        <w:pStyle w:val="TOC1"/>
         <w:tabs>
           <w:tab w:val="right" w:leader="dot" w:pos="9679"/>
         </w:tabs>
@@ -1325,7 +1343,7 @@
       <w:hyperlink w:anchor="_Toc70261610" w:history="1">
         <w:r>
           <w:rPr>
-            <w:rStyle w:val="ae"/>
+            <w:rStyle w:val="Hyperlink"/>
             <w:noProof/>
             <w:lang w:val="fr-FR"/>
           </w:rPr>
@@ -1383,7 +1401,7 @@
     </w:p>
     <w:p>
       <w:pPr>
-        <w:pStyle w:val="11"/>
+        <w:pStyle w:val="TOC1"/>
         <w:tabs>
           <w:tab w:val="right" w:leader="dot" w:pos="9679"/>
         </w:tabs>
@@ -1395,7 +1413,7 @@
       <w:hyperlink w:anchor="_Toc70261611" w:history="1">
         <w:r>
           <w:rPr>
-            <w:rStyle w:val="ae"/>
+            <w:rStyle w:val="Hyperlink"/>
             <w:noProof/>
             <w:lang w:val="fr-FR"/>
           </w:rPr>
@@ -1453,7 +1471,7 @@
     </w:p>
     <w:p>
       <w:pPr>
-        <w:pStyle w:val="11"/>
+        <w:pStyle w:val="TOC1"/>
         <w:tabs>
           <w:tab w:val="right" w:leader="dot" w:pos="9679"/>
         </w:tabs>
@@ -1465,7 +1483,7 @@
       <w:hyperlink w:anchor="_Toc70261612" w:history="1">
         <w:r>
           <w:rPr>
-            <w:rStyle w:val="ae"/>
+            <w:rStyle w:val="Hyperlink"/>
             <w:noProof/>
             <w:lang w:val="fr-FR"/>
           </w:rPr>
@@ -1545,12 +1563,18 @@
     </w:p>
     <w:p>
       <w:pPr>
-        <w:pStyle w:val="1"/>
+        <w:pStyle w:val="Heading1"/>
         <w:jc w:val="left"/>
+        <w:rPr>
+          <w:lang w:val="fr-FR"/>
+        </w:rPr>
       </w:pPr>
       <w:bookmarkStart w:id="0" w:name="_Toc70260958"/>
       <w:bookmarkStart w:id="1" w:name="_Toc70261598"/>
       <w:r>
+        <w:rPr>
+          <w:lang w:val="fr-FR"/>
+        </w:rPr>
         <w:lastRenderedPageBreak/>
         <w:t>Introduction</w:t>
       </w:r>
@@ -1620,17 +1644,29 @@
     </w:p>
     <w:p>
       <w:pPr>
-        <w:pStyle w:val="1"/>
+        <w:pStyle w:val="Heading1"/>
+        <w:rPr>
+          <w:lang w:val="fr-FR"/>
+        </w:rPr>
       </w:pPr>
       <w:bookmarkStart w:id="2" w:name="_Toc70260959"/>
       <w:bookmarkStart w:id="3" w:name="_Toc70261599"/>
       <w:r>
+        <w:rPr>
+          <w:lang w:val="fr-FR"/>
+        </w:rPr>
         <w:t>Cahier</w:t>
       </w:r>
       <w:r>
+        <w:rPr>
+          <w:lang w:val="fr-FR"/>
+        </w:rPr>
         <w:t xml:space="preserve"> des</w:t>
       </w:r>
       <w:r>
+        <w:rPr>
+          <w:lang w:val="fr-FR"/>
+        </w:rPr>
         <w:t xml:space="preserve"> charges</w:t>
       </w:r>
       <w:bookmarkEnd w:id="2"/>
@@ -1663,9 +1699,9 @@
     </w:p>
     <w:p>
       <w:pPr>
-        <w:pStyle w:val="2"/>
-        <w:rPr>
-          <w:rStyle w:val="10"/>
+        <w:pStyle w:val="Heading2"/>
+        <w:rPr>
+          <w:rStyle w:val="1"/>
           <w:lang w:val="fr-FR"/>
         </w:rPr>
       </w:pPr>
@@ -1673,7 +1709,7 @@
       <w:bookmarkStart w:id="5" w:name="_Toc70261600"/>
       <w:r>
         <w:rPr>
-          <w:rStyle w:val="10"/>
+          <w:rStyle w:val="1"/>
           <w:lang w:val="fr-FR"/>
         </w:rPr>
         <w:t>Les objets principaux</w:t>
@@ -1741,7 +1777,7 @@
     </w:p>
     <w:p>
       <w:pPr>
-        <w:pStyle w:val="aa"/>
+        <w:pStyle w:val="ListParagraph"/>
         <w:numPr>
           <w:ilvl w:val="0"/>
           <w:numId w:val="4"/>
@@ -1759,7 +1795,7 @@
     </w:p>
     <w:p>
       <w:pPr>
-        <w:pStyle w:val="aa"/>
+        <w:pStyle w:val="ListParagraph"/>
         <w:numPr>
           <w:ilvl w:val="0"/>
           <w:numId w:val="4"/>
@@ -1791,7 +1827,7 @@
     </w:p>
     <w:p>
       <w:pPr>
-        <w:pStyle w:val="aa"/>
+        <w:pStyle w:val="ListParagraph"/>
         <w:numPr>
           <w:ilvl w:val="0"/>
           <w:numId w:val="4"/>
@@ -1809,7 +1845,7 @@
     </w:p>
     <w:p>
       <w:pPr>
-        <w:pStyle w:val="aa"/>
+        <w:pStyle w:val="ListParagraph"/>
         <w:numPr>
           <w:ilvl w:val="0"/>
           <w:numId w:val="4"/>
@@ -1819,6 +1855,9 @@
         </w:rPr>
       </w:pPr>
       <w:r>
+        <w:rPr>
+          <w:lang w:val="fr-FR"/>
+        </w:rPr>
         <w:t>Re</w:t>
       </w:r>
       <w:r>
@@ -1830,7 +1869,7 @@
     </w:p>
     <w:p>
       <w:pPr>
-        <w:pStyle w:val="aa"/>
+        <w:pStyle w:val="ListParagraph"/>
         <w:numPr>
           <w:ilvl w:val="0"/>
           <w:numId w:val="4"/>
@@ -1856,16 +1895,18 @@
     </w:p>
     <w:p>
       <w:pPr>
-        <w:pStyle w:val="2"/>
-        <w:rPr>
-          <w:rStyle w:val="10"/>
+        <w:pStyle w:val="Heading2"/>
+        <w:rPr>
+          <w:rStyle w:val="1"/>
+          <w:lang w:val="fr-FR"/>
         </w:rPr>
       </w:pPr>
       <w:bookmarkStart w:id="6" w:name="_Toc70260961"/>
       <w:bookmarkStart w:id="7" w:name="_Toc70261601"/>
       <w:r>
         <w:rPr>
-          <w:rStyle w:val="10"/>
+          <w:rStyle w:val="1"/>
+          <w:lang w:val="fr-FR"/>
         </w:rPr>
         <w:t>Réglages possibles</w:t>
       </w:r>
@@ -1900,7 +1941,7 @@
     </w:p>
     <w:p>
       <w:pPr>
-        <w:pStyle w:val="aa"/>
+        <w:pStyle w:val="ListParagraph"/>
         <w:numPr>
           <w:ilvl w:val="0"/>
           <w:numId w:val="2"/>
@@ -1922,7 +1963,7 @@
     </w:p>
     <w:p>
       <w:pPr>
-        <w:pStyle w:val="aa"/>
+        <w:pStyle w:val="ListParagraph"/>
         <w:numPr>
           <w:ilvl w:val="0"/>
           <w:numId w:val="3"/>
@@ -1946,7 +1987,7 @@
     </w:p>
     <w:p>
       <w:pPr>
-        <w:pStyle w:val="aa"/>
+        <w:pStyle w:val="ListParagraph"/>
         <w:numPr>
           <w:ilvl w:val="0"/>
           <w:numId w:val="3"/>
@@ -1964,7 +2005,7 @@
     </w:p>
     <w:p>
       <w:pPr>
-        <w:pStyle w:val="aa"/>
+        <w:pStyle w:val="ListParagraph"/>
         <w:numPr>
           <w:ilvl w:val="0"/>
           <w:numId w:val="3"/>
@@ -1988,7 +2029,7 @@
     </w:p>
     <w:p>
       <w:pPr>
-        <w:pStyle w:val="aa"/>
+        <w:pStyle w:val="ListParagraph"/>
         <w:numPr>
           <w:ilvl w:val="0"/>
           <w:numId w:val="3"/>
@@ -2012,7 +2053,7 @@
     </w:p>
     <w:p>
       <w:pPr>
-        <w:pStyle w:val="aa"/>
+        <w:pStyle w:val="ListParagraph"/>
         <w:numPr>
           <w:ilvl w:val="0"/>
           <w:numId w:val="2"/>
@@ -2034,7 +2075,7 @@
     </w:p>
     <w:p>
       <w:pPr>
-        <w:pStyle w:val="aa"/>
+        <w:pStyle w:val="ListParagraph"/>
         <w:numPr>
           <w:ilvl w:val="0"/>
           <w:numId w:val="3"/>
@@ -2043,14 +2084,12 @@
           <w:lang w:val="fr-FR"/>
         </w:rPr>
       </w:pPr>
-      <w:proofErr w:type="gramStart"/>
       <w:r>
         <w:rPr>
           <w:lang w:val="fr-FR"/>
         </w:rPr>
         <w:t>Nombre de personnes</w:t>
       </w:r>
-      <w:proofErr w:type="gramEnd"/>
       <w:r>
         <w:rPr>
           <w:lang w:val="fr-FR"/>
@@ -2060,7 +2099,7 @@
     </w:p>
     <w:p>
       <w:pPr>
-        <w:pStyle w:val="aa"/>
+        <w:pStyle w:val="ListParagraph"/>
         <w:numPr>
           <w:ilvl w:val="0"/>
           <w:numId w:val="2"/>
@@ -2082,7 +2121,7 @@
     </w:p>
     <w:p>
       <w:pPr>
-        <w:pStyle w:val="aa"/>
+        <w:pStyle w:val="ListParagraph"/>
         <w:numPr>
           <w:ilvl w:val="0"/>
           <w:numId w:val="3"/>
@@ -2118,7 +2157,7 @@
     </w:p>
     <w:p>
       <w:pPr>
-        <w:pStyle w:val="aa"/>
+        <w:pStyle w:val="ListParagraph"/>
         <w:numPr>
           <w:ilvl w:val="0"/>
           <w:numId w:val="3"/>
@@ -2149,7 +2188,7 @@
     </w:p>
     <w:p>
       <w:pPr>
-        <w:pStyle w:val="aa"/>
+        <w:pStyle w:val="ListParagraph"/>
         <w:numPr>
           <w:ilvl w:val="0"/>
           <w:numId w:val="3"/>
@@ -2173,7 +2212,7 @@
     </w:p>
     <w:p>
       <w:pPr>
-        <w:pStyle w:val="aa"/>
+        <w:pStyle w:val="ListParagraph"/>
         <w:numPr>
           <w:ilvl w:val="0"/>
           <w:numId w:val="3"/>
@@ -2229,7 +2268,7 @@
     </w:p>
     <w:p>
       <w:pPr>
-        <w:pStyle w:val="aa"/>
+        <w:pStyle w:val="ListParagraph"/>
         <w:numPr>
           <w:ilvl w:val="0"/>
           <w:numId w:val="3"/>
@@ -2291,7 +2330,54 @@
     </w:p>
     <w:p>
       <w:pPr>
-        <w:pStyle w:val="aa"/>
+        <w:ind w:left="360"/>
+        <w:rPr>
+          <w:lang w:val="fr-FR"/>
+        </w:rPr>
+      </w:pPr>
+      <w:r>
+        <w:rPr>
+          <w:lang w:val="fr-FR"/>
+        </w:rPr>
+        <w:lastRenderedPageBreak/>
+        <w:t>« </w:t>
+      </w:r>
+      <w:r>
+        <w:rPr>
+          <w:lang w:val="fr-FR"/>
+        </w:rPr>
+        <w:t xml:space="preserve">Strict </w:t>
+      </w:r>
+      <w:proofErr w:type="spellStart"/>
+      <w:r>
+        <w:rPr>
+          <w:lang w:val="fr-FR"/>
+        </w:rPr>
+        <w:t>Lockdown</w:t>
+      </w:r>
+      <w:proofErr w:type="spellEnd"/>
+      <w:r>
+        <w:rPr>
+          <w:lang w:val="fr-FR"/>
+        </w:rPr>
+        <w:t xml:space="preserve"> » (</w:t>
+      </w:r>
+      <w:r>
+        <w:rPr>
+          <w:lang w:val="fr-FR"/>
+        </w:rPr>
+        <w:t>une grande partie de population est confinée, qu’une petite partie de population se déplace librement – médecines, pompiers etc.</w:t>
+      </w:r>
+      <w:r>
+        <w:rPr>
+          <w:lang w:val="fr-FR"/>
+        </w:rPr>
+        <w:t>).</w:t>
+      </w:r>
+    </w:p>
+    <w:p>
+      <w:pPr>
+        <w:pStyle w:val="ListParagraph"/>
         <w:numPr>
           <w:ilvl w:val="0"/>
           <w:numId w:val="3"/>
@@ -2304,14 +2390,13 @@
         <w:rPr>
           <w:lang w:val="fr-FR"/>
         </w:rPr>
-        <w:lastRenderedPageBreak/>
         <w:t>« </w:t>
       </w:r>
       <w:r>
         <w:rPr>
           <w:lang w:val="fr-FR"/>
         </w:rPr>
-        <w:t xml:space="preserve">Strict </w:t>
+        <w:t xml:space="preserve">Soft </w:t>
       </w:r>
       <w:proofErr w:type="spellStart"/>
       <w:r>
@@ -2325,27 +2410,208 @@
         <w:rPr>
           <w:lang w:val="fr-FR"/>
         </w:rPr>
-        <w:t xml:space="preserve"> » (</w:t>
-      </w:r>
-      <w:r>
-        <w:rPr>
-          <w:lang w:val="fr-FR"/>
-        </w:rPr>
-        <w:t>une grande partie de population est confinée, qu’une petite partie de population se déplace librement – médecines, pompiers etc.</w:t>
-      </w:r>
-      <w:r>
-        <w:rPr>
-          <w:lang w:val="fr-FR"/>
-        </w:rPr>
-        <w:t>).</w:t>
-      </w:r>
-    </w:p>
-    <w:p>
-      <w:pPr>
-        <w:pStyle w:val="aa"/>
+        <w:t xml:space="preserve"> + </w:t>
+      </w:r>
+      <w:proofErr w:type="spellStart"/>
+      <w:r>
+        <w:rPr>
+          <w:lang w:val="fr-FR"/>
+        </w:rPr>
+        <w:t>Boundaries</w:t>
+      </w:r>
+      <w:proofErr w:type="spellEnd"/>
+      <w:r>
+        <w:rPr>
+          <w:lang w:val="fr-FR"/>
+        </w:rPr>
+        <w:t> »</w:t>
+      </w:r>
+      <w:r>
+        <w:rPr>
+          <w:lang w:val="fr-FR"/>
+        </w:rPr>
+        <w:t xml:space="preserve"> (</w:t>
+      </w:r>
+      <w:r>
+        <w:rPr>
+          <w:lang w:val="fr-FR"/>
+        </w:rPr>
+        <w:t>application</w:t>
+      </w:r>
+      <w:r>
+        <w:rPr>
+          <w:lang w:val="fr-FR"/>
+        </w:rPr>
+        <w:t xml:space="preserve"> deux scenarios </w:t>
+      </w:r>
+      <w:r>
+        <w:rPr>
+          <w:lang w:val="fr-FR"/>
+        </w:rPr>
+        <w:t>à</w:t>
+      </w:r>
+      <w:r>
+        <w:rPr>
+          <w:lang w:val="fr-FR"/>
+        </w:rPr>
+        <w:t xml:space="preserve"> la fois).</w:t>
+      </w:r>
+    </w:p>
+    <w:p>
+      <w:pPr>
+        <w:pStyle w:val="Heading2"/>
+        <w:rPr>
+          <w:rStyle w:val="1"/>
+          <w:lang w:val="fr-FR"/>
+        </w:rPr>
+      </w:pPr>
+      <w:bookmarkStart w:id="8" w:name="_Toc70260962"/>
+      <w:bookmarkStart w:id="9" w:name="_Toc70261602"/>
+      <w:r>
+        <w:rPr>
+          <w:rStyle w:val="1"/>
+          <w:lang w:val="fr-FR"/>
+        </w:rPr>
+        <w:t>Coté GUI</w:t>
+      </w:r>
+      <w:bookmarkEnd w:id="8"/>
+      <w:bookmarkEnd w:id="9"/>
+    </w:p>
+    <w:p>
+      <w:pPr>
+        <w:rPr>
+          <w:lang w:val="fr-FR"/>
+        </w:rPr>
+      </w:pPr>
+      <w:r>
+        <w:rPr>
+          <w:lang w:val="fr-FR"/>
+        </w:rPr>
+        <w:t>Les f</w:t>
+      </w:r>
+      <w:r>
+        <w:rPr>
+          <w:lang w:val="fr-FR"/>
+        </w:rPr>
+        <w:t>enêtre</w:t>
+      </w:r>
+      <w:r>
+        <w:rPr>
+          <w:lang w:val="fr-FR"/>
+        </w:rPr>
+        <w:t>s</w:t>
+      </w:r>
+      <w:r>
+        <w:rPr>
+          <w:lang w:val="fr-FR"/>
+        </w:rPr>
+        <w:t xml:space="preserve"> </w:t>
+      </w:r>
+      <w:r>
+        <w:rPr>
+          <w:lang w:val="fr-FR"/>
+        </w:rPr>
+        <w:t xml:space="preserve">et ses éléments </w:t>
+      </w:r>
+      <w:r>
+        <w:rPr>
+          <w:lang w:val="fr-FR"/>
+        </w:rPr>
+        <w:t>s’adapte</w:t>
+      </w:r>
+      <w:r>
+        <w:rPr>
+          <w:lang w:val="fr-FR"/>
+        </w:rPr>
+        <w:t>nt</w:t>
+      </w:r>
+      <w:r>
+        <w:rPr>
+          <w:lang w:val="fr-FR"/>
+        </w:rPr>
+        <w:t xml:space="preserve"> </w:t>
+      </w:r>
+      <w:r>
+        <w:rPr>
+          <w:lang w:val="fr-FR"/>
+        </w:rPr>
+        <w:t>aux</w:t>
+      </w:r>
+      <w:r>
+        <w:rPr>
+          <w:lang w:val="fr-FR"/>
+        </w:rPr>
+        <w:t xml:space="preserve"> dimensions de l’écran.</w:t>
+      </w:r>
+    </w:p>
+    <w:p>
+      <w:pPr>
+        <w:rPr>
+          <w:lang w:val="fr-FR"/>
+        </w:rPr>
+      </w:pPr>
+      <w:r>
+        <w:rPr>
+          <w:lang w:val="fr-FR"/>
+        </w:rPr>
+        <w:t xml:space="preserve">Il y a une légende expliquant </w:t>
+      </w:r>
+      <w:r>
+        <w:rPr>
+          <w:lang w:val="fr-FR"/>
+        </w:rPr>
+        <w:t xml:space="preserve">les objets et les fonctionnalités </w:t>
+      </w:r>
+      <w:r>
+        <w:rPr>
+          <w:lang w:val="fr-FR"/>
+        </w:rPr>
+        <w:t>impliqué</w:t>
+      </w:r>
+      <w:r>
+        <w:rPr>
+          <w:lang w:val="fr-FR"/>
+        </w:rPr>
+        <w:t>s.</w:t>
+      </w:r>
+    </w:p>
+    <w:p>
+      <w:pPr>
+        <w:rPr>
+          <w:lang w:val="fr-FR"/>
+        </w:rPr>
+      </w:pPr>
+      <w:r>
+        <w:rPr>
+          <w:lang w:val="fr-FR"/>
+        </w:rPr>
+        <w:t>Les fenêtres sont redimensionnables. Toutes les parties des fenêtres ainsi que les objets de la simulation s’adaptent aux changement de dimensions dynamiquement.</w:t>
+      </w:r>
+    </w:p>
+    <w:p>
+      <w:pPr>
+        <w:pStyle w:val="Heading1"/>
+        <w:rPr>
+          <w:lang w:val="fr-FR"/>
+        </w:rPr>
+      </w:pPr>
+      <w:bookmarkStart w:id="10" w:name="_Toc70260963"/>
+      <w:bookmarkStart w:id="11" w:name="_Toc70261603"/>
+      <w:r>
+        <w:rPr>
+          <w:lang w:val="fr-FR"/>
+        </w:rPr>
+        <w:t>Schéma des classes</w:t>
+      </w:r>
+      <w:bookmarkEnd w:id="10"/>
+      <w:bookmarkEnd w:id="11"/>
+    </w:p>
+    <w:p>
+      <w:pPr>
+        <w:pStyle w:val="ListParagraph"/>
         <w:numPr>
           <w:ilvl w:val="0"/>
-          <w:numId w:val="3"/>
+          <w:numId w:val="6"/>
         </w:numPr>
         <w:rPr>
           <w:lang w:val="fr-FR"/>
@@ -2353,233 +2619,89 @@
       </w:pPr>
       <w:r>
         <w:rPr>
-          <w:lang w:val="fr-FR"/>
-        </w:rPr>
-        <w:t>« </w:t>
-      </w:r>
-      <w:r>
-        <w:rPr>
-          <w:lang w:val="fr-FR"/>
-        </w:rPr>
-        <w:t xml:space="preserve">Soft </w:t>
-      </w:r>
-      <w:proofErr w:type="spellStart"/>
-      <w:r>
-        <w:rPr>
-          <w:lang w:val="fr-FR"/>
-        </w:rPr>
-        <w:t>Lockdown</w:t>
-      </w:r>
-      <w:proofErr w:type="spellEnd"/>
-      <w:r>
-        <w:rPr>
-          <w:lang w:val="fr-FR"/>
-        </w:rPr>
-        <w:t xml:space="preserve"> + </w:t>
-      </w:r>
-      <w:proofErr w:type="spellStart"/>
-      <w:r>
-        <w:rPr>
-          <w:lang w:val="fr-FR"/>
-        </w:rPr>
-        <w:t>Boundaries</w:t>
-      </w:r>
-      <w:proofErr w:type="spellEnd"/>
-      <w:r>
-        <w:rPr>
-          <w:lang w:val="fr-FR"/>
-        </w:rPr>
-        <w:t> »</w:t>
-      </w:r>
-      <w:r>
-        <w:rPr>
-          <w:lang w:val="fr-FR"/>
-        </w:rPr>
-        <w:t xml:space="preserve"> (</w:t>
-      </w:r>
-      <w:r>
-        <w:rPr>
-          <w:lang w:val="fr-FR"/>
-        </w:rPr>
-        <w:t>application</w:t>
-      </w:r>
-      <w:r>
-        <w:rPr>
-          <w:lang w:val="fr-FR"/>
-        </w:rPr>
-        <w:t xml:space="preserve"> deux scenarios </w:t>
-      </w:r>
-      <w:r>
-        <w:rPr>
-          <w:lang w:val="fr-FR"/>
-        </w:rPr>
-        <w:t>à</w:t>
-      </w:r>
-      <w:r>
-        <w:rPr>
-          <w:lang w:val="fr-FR"/>
-        </w:rPr>
-        <w:t xml:space="preserve"> la fois).</w:t>
-      </w:r>
-    </w:p>
-    <w:p>
-      <w:pPr>
-        <w:pStyle w:val="2"/>
-        <w:rPr>
-          <w:rStyle w:val="10"/>
-        </w:rPr>
-      </w:pPr>
-      <w:bookmarkStart w:id="8" w:name="_Toc70260962"/>
-      <w:bookmarkStart w:id="9" w:name="_Toc70261602"/>
-      <w:r>
-        <w:rPr>
-          <w:rStyle w:val="10"/>
-        </w:rPr>
-        <w:t>Coté GUI</w:t>
-      </w:r>
-      <w:bookmarkEnd w:id="8"/>
-      <w:bookmarkEnd w:id="9"/>
-    </w:p>
-    <w:p>
-      <w:pPr>
-        <w:rPr>
-          <w:lang w:val="fr-FR"/>
-        </w:rPr>
-      </w:pPr>
-      <w:r>
-        <w:rPr>
-          <w:lang w:val="fr-FR"/>
-        </w:rPr>
-        <w:t>Les f</w:t>
-      </w:r>
-      <w:r>
-        <w:rPr>
-          <w:lang w:val="fr-FR"/>
-        </w:rPr>
-        <w:t>enêtre</w:t>
-      </w:r>
-      <w:r>
-        <w:rPr>
-          <w:lang w:val="fr-FR"/>
-        </w:rPr>
-        <w:t>s</w:t>
-      </w:r>
+          <w:noProof/>
+          <w:lang w:val="fr-FR"/>
+        </w:rPr>
+        <w:drawing>
+          <wp:anchor distT="0" distB="0" distL="114300" distR="114300" simplePos="0" relativeHeight="251658240" behindDoc="0" locked="0" layoutInCell="1" allowOverlap="1" wp14:anchorId="782AABE3" wp14:editId="70E2D16C">
+            <wp:simplePos x="0" y="0"/>
+            <wp:positionH relativeFrom="margin">
+              <wp:posOffset>-996315</wp:posOffset>
+            </wp:positionH>
+            <wp:positionV relativeFrom="page">
+              <wp:posOffset>3284220</wp:posOffset>
+            </wp:positionV>
+            <wp:extent cx="7604760" cy="3672840"/>
+            <wp:effectExtent l="0" t="0" r="0" b="3810"/>
+            <wp:wrapSquare wrapText="bothSides"/>
+            <wp:docPr id="2" name="Picture 2"/>
+            <wp:cNvGraphicFramePr>
+              <a:graphicFrameLocks xmlns:a="http://schemas.openxmlformats.org/drawingml/2006/main" noChangeAspect="1"/>
+            </wp:cNvGraphicFramePr>
+            <a:graphic xmlns:a="http://schemas.openxmlformats.org/drawingml/2006/main">
+              <a:graphicData uri="http://schemas.openxmlformats.org/drawingml/2006/picture">
+                <pic:pic xmlns:pic="http://schemas.openxmlformats.org/drawingml/2006/picture">
+                  <pic:nvPicPr>
+                    <pic:cNvPr id="2" name="Picture 2"/>
+                    <pic:cNvPicPr/>
+                  </pic:nvPicPr>
+                  <pic:blipFill>
+                    <a:blip r:embed="rId10">
+                      <a:extLst>
+                        <a:ext uri="{28A0092B-C50C-407E-A947-70E740481C1C}">
+                          <a14:useLocalDpi xmlns:a14="http://schemas.microsoft.com/office/drawing/2010/main" val="0"/>
+                        </a:ext>
+                      </a:extLst>
+                    </a:blip>
+                    <a:stretch>
+                      <a:fillRect/>
+                    </a:stretch>
+                  </pic:blipFill>
+                  <pic:spPr>
+                    <a:xfrm>
+                      <a:off x="0" y="0"/>
+                      <a:ext cx="7604760" cy="3672840"/>
+                    </a:xfrm>
+                    <a:prstGeom prst="rect">
+                      <a:avLst/>
+                    </a:prstGeom>
+                  </pic:spPr>
+                </pic:pic>
+              </a:graphicData>
+            </a:graphic>
+            <wp14:sizeRelH relativeFrom="margin">
+              <wp14:pctWidth>0</wp14:pctWidth>
+            </wp14:sizeRelH>
+            <wp14:sizeRelV relativeFrom="margin">
+              <wp14:pctHeight>0</wp14:pctHeight>
+            </wp14:sizeRelV>
+          </wp:anchor>
+        </w:drawing>
+      </w:r>
+      <w:r>
+        <w:rPr>
+          <w:lang w:val="fr-FR"/>
+        </w:rPr>
+        <w:t>Diagramme des classes du modèle :</w:t>
+      </w:r>
+    </w:p>
+    <w:p>
+      <w:pPr>
+        <w:pStyle w:val="ListParagraph"/>
+        <w:rPr>
+          <w:lang w:val="fr-FR"/>
+        </w:rPr>
+      </w:pPr>
       <w:r>
         <w:rPr>
           <w:lang w:val="fr-FR"/>
         </w:rPr>
         <w:t xml:space="preserve"> </w:t>
       </w:r>
-      <w:r>
-        <w:rPr>
-          <w:lang w:val="fr-FR"/>
-        </w:rPr>
-        <w:t xml:space="preserve">et ses éléments </w:t>
-      </w:r>
-      <w:r>
-        <w:rPr>
-          <w:lang w:val="fr-FR"/>
-        </w:rPr>
-        <w:t>s’adapte</w:t>
-      </w:r>
-      <w:r>
-        <w:rPr>
-          <w:lang w:val="fr-FR"/>
-        </w:rPr>
-        <w:t>nt</w:t>
-      </w:r>
-      <w:r>
-        <w:rPr>
-          <w:lang w:val="fr-FR"/>
-        </w:rPr>
-        <w:t xml:space="preserve"> </w:t>
-      </w:r>
-      <w:r>
-        <w:rPr>
-          <w:lang w:val="fr-FR"/>
-        </w:rPr>
-        <w:t>aux</w:t>
-      </w:r>
-      <w:r>
-        <w:rPr>
-          <w:lang w:val="fr-FR"/>
-        </w:rPr>
-        <w:t xml:space="preserve"> dimensions de l’écran.</w:t>
-      </w:r>
-    </w:p>
-    <w:p>
-      <w:pPr>
-        <w:rPr>
-          <w:lang w:val="fr-FR"/>
-        </w:rPr>
-      </w:pPr>
-      <w:r>
-        <w:rPr>
-          <w:lang w:val="fr-FR"/>
-        </w:rPr>
-        <w:t xml:space="preserve">Il y a une légende expliquant </w:t>
-      </w:r>
-      <w:r>
-        <w:rPr>
-          <w:lang w:val="fr-FR"/>
-        </w:rPr>
-        <w:t xml:space="preserve">les objets et les fonctionnalités </w:t>
-      </w:r>
-      <w:r>
-        <w:rPr>
-          <w:lang w:val="fr-FR"/>
-        </w:rPr>
-        <w:t>impliqué</w:t>
-      </w:r>
-      <w:r>
-        <w:rPr>
-          <w:lang w:val="fr-FR"/>
-        </w:rPr>
-        <w:t>s.</w:t>
-      </w:r>
-    </w:p>
-    <w:p>
-      <w:pPr>
-        <w:rPr>
-          <w:lang w:val="fr-FR"/>
-        </w:rPr>
-      </w:pPr>
-      <w:r>
-        <w:rPr>
-          <w:lang w:val="fr-FR"/>
-        </w:rPr>
-        <w:t>Les fenêtres sont redimensionnables. Toutes les parties des fenêtres ainsi que les objets de la simulation s’adaptent aux changement de dimensions dynamiquement.</w:t>
-      </w:r>
-    </w:p>
-    <w:p>
-      <w:pPr>
-        <w:pStyle w:val="1"/>
-        <w:rPr>
-          <w:lang w:val="fr-FR"/>
-        </w:rPr>
-      </w:pPr>
-      <w:bookmarkStart w:id="10" w:name="_Toc70260963"/>
-      <w:bookmarkStart w:id="11" w:name="_Toc70261603"/>
-      <w:r>
-        <w:rPr>
-          <w:lang w:val="fr-FR"/>
-        </w:rPr>
-        <w:t>Schéma des classes</w:t>
-      </w:r>
-      <w:bookmarkEnd w:id="10"/>
-      <w:bookmarkEnd w:id="11"/>
-    </w:p>
-    <w:p>
-      <w:pPr>
-        <w:pStyle w:val="1"/>
-        <w:rPr>
-          <w:lang w:val="fr-FR"/>
-        </w:rPr>
-      </w:pPr>
-    </w:p>
-    <w:p>
-      <w:pPr>
-        <w:pStyle w:val="1"/>
+    </w:p>
+    <w:p>
+      <w:pPr>
+        <w:pStyle w:val="Heading1"/>
         <w:rPr>
           <w:lang w:val="fr-FR"/>
         </w:rPr>
@@ -2622,9 +2744,9 @@
     </w:p>
     <w:p>
       <w:pPr>
-        <w:pStyle w:val="2"/>
-        <w:rPr>
-          <w:rStyle w:val="10"/>
+        <w:pStyle w:val="Heading2"/>
+        <w:rPr>
+          <w:rStyle w:val="1"/>
           <w:lang w:val="fr-FR"/>
         </w:rPr>
       </w:pPr>
@@ -2632,7 +2754,7 @@
       <w:bookmarkStart w:id="15" w:name="_Toc70261605"/>
       <w:r>
         <w:rPr>
-          <w:rStyle w:val="10"/>
+          <w:rStyle w:val="1"/>
           <w:lang w:val="fr-FR"/>
         </w:rPr>
         <w:t>Réalisation de contamination</w:t>
@@ -2677,6 +2799,7 @@
         <w:rPr>
           <w:lang w:val="fr-FR"/>
         </w:rPr>
+        <w:lastRenderedPageBreak/>
         <w:t xml:space="preserve">Les individus représentés par la classe </w:t>
       </w:r>
       <w:proofErr w:type="spellStart"/>
@@ -2959,35 +3082,43 @@
     <w:p>
       <w:pPr>
         <w:pStyle w:val="Contenudecadre"/>
-      </w:pPr>
-      <w:bookmarkStart w:id="16" w:name="_GoBack"/>
+        <w:rPr>
+          <w:lang w:val="fr-FR"/>
+        </w:rPr>
+      </w:pPr>
+    </w:p>
+    <w:p>
+      <w:pPr>
+        <w:pStyle w:val="Heading2"/>
+        <w:rPr>
+          <w:rStyle w:val="1"/>
+        </w:rPr>
+      </w:pPr>
+      <w:bookmarkStart w:id="16" w:name="_Toc70260966"/>
+      <w:bookmarkStart w:id="17" w:name="_Toc70261606"/>
+      <w:proofErr w:type="spellStart"/>
+      <w:r>
+        <w:rPr>
+          <w:rStyle w:val="1"/>
+        </w:rPr>
+        <w:t>Réalisation</w:t>
+      </w:r>
+      <w:proofErr w:type="spellEnd"/>
+      <w:r>
+        <w:rPr>
+          <w:rStyle w:val="1"/>
+        </w:rPr>
+        <w:t xml:space="preserve"> de </w:t>
+      </w:r>
+      <w:r>
+        <w:rPr>
+          <w:rStyle w:val="1"/>
+          <w:lang w:val="fr-FR"/>
+        </w:rPr>
+        <w:t>scenarios</w:t>
+      </w:r>
       <w:bookmarkEnd w:id="16"/>
-    </w:p>
-    <w:p>
-      <w:pPr>
-        <w:pStyle w:val="2"/>
-        <w:rPr>
-          <w:rStyle w:val="10"/>
-        </w:rPr>
-      </w:pPr>
-      <w:bookmarkStart w:id="17" w:name="_Toc70260966"/>
-      <w:bookmarkStart w:id="18" w:name="_Toc70261606"/>
-      <w:r>
-        <w:rPr>
-          <w:rStyle w:val="10"/>
-        </w:rPr>
-        <w:lastRenderedPageBreak/>
-        <w:t xml:space="preserve">Réalisation de </w:t>
-      </w:r>
-      <w:r>
-        <w:rPr>
-          <w:rStyle w:val="10"/>
-          <w:lang w:val="fr-FR"/>
-        </w:rPr>
-        <w:t>scenarios</w:t>
-      </w:r>
       <w:bookmarkEnd w:id="17"/>
-      <w:bookmarkEnd w:id="18"/>
     </w:p>
     <w:p>
       <w:pPr>
@@ -3303,23 +3434,23 @@
     </w:p>
     <w:p>
       <w:pPr>
-        <w:pStyle w:val="2"/>
-        <w:rPr>
-          <w:rStyle w:val="10"/>
-          <w:lang w:val="fr-FR"/>
-        </w:rPr>
-      </w:pPr>
-      <w:bookmarkStart w:id="19" w:name="_Toc70260967"/>
-      <w:bookmarkStart w:id="20" w:name="_Toc70261607"/>
-      <w:r>
-        <w:rPr>
-          <w:rStyle w:val="10"/>
+        <w:pStyle w:val="Heading2"/>
+        <w:rPr>
+          <w:rStyle w:val="1"/>
+          <w:lang w:val="fr-FR"/>
+        </w:rPr>
+      </w:pPr>
+      <w:bookmarkStart w:id="18" w:name="_Toc70260967"/>
+      <w:bookmarkStart w:id="19" w:name="_Toc70261607"/>
+      <w:r>
+        <w:rPr>
+          <w:rStyle w:val="1"/>
           <w:lang w:val="fr-FR"/>
         </w:rPr>
         <w:t>Réalisation de Model–View–Controller</w:t>
       </w:r>
+      <w:bookmarkEnd w:id="18"/>
       <w:bookmarkEnd w:id="19"/>
-      <w:bookmarkEnd w:id="20"/>
     </w:p>
     <w:p>
       <w:pPr>
@@ -3402,7 +3533,7 @@
     </w:p>
     <w:p>
       <w:pPr>
-        <w:pStyle w:val="aa"/>
+        <w:pStyle w:val="ListParagraph"/>
         <w:numPr>
           <w:ilvl w:val="0"/>
           <w:numId w:val="3"/>
@@ -3532,7 +3663,7 @@
     </w:p>
     <w:p>
       <w:pPr>
-        <w:pStyle w:val="aa"/>
+        <w:pStyle w:val="ListParagraph"/>
         <w:numPr>
           <w:ilvl w:val="0"/>
           <w:numId w:val="3"/>
@@ -3547,6 +3678,7 @@
           <w:b/>
           <w:lang w:val="fr-FR"/>
         </w:rPr>
+        <w:lastRenderedPageBreak/>
         <w:t>Controllable</w:t>
       </w:r>
       <w:proofErr w:type="spellEnd"/>
@@ -3664,29 +3796,30 @@
     </w:p>
     <w:p>
       <w:pPr>
-        <w:pStyle w:val="2"/>
-        <w:rPr>
-          <w:rStyle w:val="10"/>
-          <w:lang w:val="fr-FR"/>
-        </w:rPr>
-      </w:pPr>
-      <w:r>
-        <w:rPr>
-          <w:rStyle w:val="10"/>
+        <w:pStyle w:val="Heading2"/>
+        <w:rPr>
+          <w:rStyle w:val="1"/>
+          <w:lang w:val="fr-FR"/>
+        </w:rPr>
+      </w:pPr>
+      <w:r>
+        <w:rPr>
+          <w:rStyle w:val="1"/>
+          <w:lang w:val="fr-FR"/>
         </w:rPr>
         <w:t xml:space="preserve"> </w:t>
       </w:r>
-      <w:bookmarkStart w:id="21" w:name="_Toc70260968"/>
-      <w:bookmarkStart w:id="22" w:name="_Toc70261608"/>
-      <w:r>
-        <w:rPr>
-          <w:rStyle w:val="10"/>
+      <w:bookmarkStart w:id="20" w:name="_Toc70260968"/>
+      <w:bookmarkStart w:id="21" w:name="_Toc70261608"/>
+      <w:r>
+        <w:rPr>
+          <w:rStyle w:val="1"/>
           <w:lang w:val="fr-FR"/>
         </w:rPr>
         <w:t>Gestion des threads</w:t>
       </w:r>
+      <w:bookmarkEnd w:id="20"/>
       <w:bookmarkEnd w:id="21"/>
-      <w:bookmarkEnd w:id="22"/>
     </w:p>
     <w:p>
       <w:pPr>
@@ -3790,7 +3923,7 @@
     </w:p>
     <w:p>
       <w:pPr>
-        <w:pStyle w:val="aa"/>
+        <w:pStyle w:val="ListParagraph"/>
         <w:numPr>
           <w:ilvl w:val="0"/>
           <w:numId w:val="3"/>
@@ -3862,7 +3995,7 @@
     </w:p>
     <w:p>
       <w:pPr>
-        <w:pStyle w:val="aa"/>
+        <w:pStyle w:val="ListParagraph"/>
         <w:numPr>
           <w:ilvl w:val="0"/>
           <w:numId w:val="3"/>
@@ -3934,7 +4067,7 @@
     </w:p>
     <w:p>
       <w:pPr>
-        <w:pStyle w:val="aa"/>
+        <w:pStyle w:val="ListParagraph"/>
         <w:numPr>
           <w:ilvl w:val="0"/>
           <w:numId w:val="3"/>
@@ -3947,7 +4080,6 @@
         <w:rPr>
           <w:lang w:val="fr-FR"/>
         </w:rPr>
-        <w:lastRenderedPageBreak/>
         <w:t xml:space="preserve">Classe </w:t>
       </w:r>
       <w:proofErr w:type="spellStart"/>
@@ -4007,7 +4139,7 @@
     </w:p>
     <w:p>
       <w:pPr>
-        <w:pStyle w:val="aa"/>
+        <w:pStyle w:val="ListParagraph"/>
         <w:numPr>
           <w:ilvl w:val="0"/>
           <w:numId w:val="3"/>
@@ -4025,7 +4157,7 @@
     </w:p>
     <w:p>
       <w:pPr>
-        <w:pStyle w:val="aa"/>
+        <w:pStyle w:val="ListParagraph"/>
         <w:numPr>
           <w:ilvl w:val="0"/>
           <w:numId w:val="3"/>
@@ -4359,87 +4491,117 @@
     </w:p>
     <w:p>
       <w:pPr>
-        <w:pStyle w:val="2"/>
-        <w:rPr>
-          <w:rStyle w:val="10"/>
-          <w:lang w:val="fr-FR"/>
-        </w:rPr>
-      </w:pPr>
-      <w:bookmarkStart w:id="23" w:name="_Toc70260969"/>
-      <w:bookmarkStart w:id="24" w:name="_Toc70261609"/>
-      <w:r>
-        <w:rPr>
-          <w:rStyle w:val="10"/>
+        <w:pStyle w:val="Heading2"/>
+        <w:rPr>
+          <w:rStyle w:val="1"/>
+          <w:lang w:val="fr-FR"/>
+        </w:rPr>
+      </w:pPr>
+      <w:bookmarkStart w:id="22" w:name="_Toc70260969"/>
+      <w:bookmarkStart w:id="23" w:name="_Toc70261609"/>
+      <w:r>
+        <w:rPr>
+          <w:rStyle w:val="1"/>
           <w:lang w:val="fr-FR"/>
         </w:rPr>
         <w:t xml:space="preserve">Réalisation </w:t>
       </w:r>
       <w:r>
         <w:rPr>
-          <w:rStyle w:val="10"/>
+          <w:rStyle w:val="1"/>
+          <w:lang w:val="fr-FR"/>
         </w:rPr>
         <w:t>de la partie graphique</w:t>
       </w:r>
+      <w:bookmarkEnd w:id="22"/>
       <w:bookmarkEnd w:id="23"/>
+    </w:p>
+    <w:p>
+      <w:pPr>
+        <w:rPr>
+          <w:lang w:val="fr-FR"/>
+        </w:rPr>
+      </w:pPr>
+    </w:p>
+    <w:p>
+      <w:pPr>
+        <w:rPr>
+          <w:highlight w:val="yellow"/>
+          <w:lang w:val="fr-FR"/>
+        </w:rPr>
+      </w:pPr>
+      <w:proofErr w:type="spellStart"/>
+      <w:r>
+        <w:rPr>
+          <w:highlight w:val="yellow"/>
+          <w:lang w:val="fr-FR"/>
+        </w:rPr>
+        <w:t>JavaFX</w:t>
+      </w:r>
+      <w:proofErr w:type="spellEnd"/>
+    </w:p>
+    <w:p>
+      <w:pPr>
+        <w:rPr>
+          <w:lang w:val="fr-FR"/>
+        </w:rPr>
+      </w:pPr>
+      <w:r>
+        <w:rPr>
+          <w:highlight w:val="yellow"/>
+          <w:lang w:val="fr-FR"/>
+        </w:rPr>
+        <w:t>Maven</w:t>
+      </w:r>
+    </w:p>
+    <w:p>
+      <w:pPr>
+        <w:pStyle w:val="Heading1"/>
+        <w:rPr>
+          <w:lang w:val="fr-FR"/>
+        </w:rPr>
+      </w:pPr>
+      <w:bookmarkStart w:id="24" w:name="_Toc70260970"/>
+      <w:bookmarkStart w:id="25" w:name="_Toc70261610"/>
+      <w:r>
+        <w:rPr>
+          <w:lang w:val="fr-FR"/>
+        </w:rPr>
+        <w:t>Difficultés rencontrées</w:t>
+      </w:r>
       <w:bookmarkEnd w:id="24"/>
-    </w:p>
-    <w:p>
-      <w:pPr>
-        <w:rPr>
-          <w:lang w:val="fr-FR"/>
-        </w:rPr>
-      </w:pPr>
-    </w:p>
-    <w:p>
-      <w:pPr>
-        <w:rPr>
-          <w:highlight w:val="yellow"/>
-          <w:lang w:val="fr-FR"/>
-        </w:rPr>
-      </w:pPr>
-      <w:proofErr w:type="spellStart"/>
-      <w:r>
-        <w:rPr>
-          <w:highlight w:val="yellow"/>
-          <w:lang w:val="fr-FR"/>
-        </w:rPr>
-        <w:t>JavaFX</w:t>
-      </w:r>
-      <w:proofErr w:type="spellEnd"/>
-    </w:p>
-    <w:p>
-      <w:pPr>
-        <w:rPr>
-          <w:lang w:val="fr-FR"/>
-        </w:rPr>
-      </w:pPr>
-      <w:proofErr w:type="spellStart"/>
-      <w:r>
-        <w:rPr>
-          <w:highlight w:val="yellow"/>
-          <w:lang w:val="fr-FR"/>
-        </w:rPr>
-        <w:t>Maven</w:t>
-      </w:r>
-      <w:proofErr w:type="spellEnd"/>
-    </w:p>
-    <w:p>
-      <w:pPr>
-        <w:pStyle w:val="1"/>
-        <w:rPr>
-          <w:lang w:val="fr-FR"/>
-        </w:rPr>
-      </w:pPr>
-      <w:bookmarkStart w:id="25" w:name="_Toc70260970"/>
-      <w:bookmarkStart w:id="26" w:name="_Toc70261610"/>
-      <w:r>
-        <w:rPr>
-          <w:lang w:val="fr-FR"/>
-        </w:rPr>
-        <w:t>Difficultés rencontrées</w:t>
-      </w:r>
       <w:bookmarkEnd w:id="25"/>
+      <w:r>
+        <w:rPr>
+          <w:lang w:val="fr-FR"/>
+        </w:rPr>
+        <w:t xml:space="preserve"> </w:t>
+      </w:r>
+    </w:p>
+    <w:p>
+      <w:pPr>
+        <w:rPr>
+          <w:lang w:val="fr-FR"/>
+        </w:rPr>
+      </w:pPr>
+    </w:p>
+    <w:p>
+      <w:pPr>
+        <w:pStyle w:val="Heading1"/>
+        <w:rPr>
+          <w:lang w:val="fr-FR"/>
+        </w:rPr>
+      </w:pPr>
+      <w:bookmarkStart w:id="26" w:name="_Toc70260971"/>
+      <w:bookmarkStart w:id="27" w:name="_Toc70261611"/>
+      <w:r>
+        <w:rPr>
+          <w:lang w:val="fr-FR"/>
+        </w:rPr>
+        <w:t>Problèmes connus</w:t>
+      </w:r>
       <w:bookmarkEnd w:id="26"/>
+      <w:bookmarkEnd w:id="27"/>
       <w:r>
         <w:rPr>
           <w:lang w:val="fr-FR"/>
@@ -4456,21 +4618,28 @@
     </w:p>
     <w:p>
       <w:pPr>
-        <w:pStyle w:val="1"/>
-        <w:rPr>
-          <w:lang w:val="fr-FR"/>
-        </w:rPr>
-      </w:pPr>
-      <w:bookmarkStart w:id="27" w:name="_Toc70260971"/>
-      <w:bookmarkStart w:id="28" w:name="_Toc70261611"/>
-      <w:r>
-        <w:rPr>
-          <w:lang w:val="fr-FR"/>
-        </w:rPr>
-        <w:t>Problèmes connus</w:t>
-      </w:r>
-      <w:bookmarkEnd w:id="27"/>
+        <w:rPr>
+          <w:lang w:val="fr-FR"/>
+        </w:rPr>
+      </w:pPr>
+    </w:p>
+    <w:p>
+      <w:pPr>
+        <w:pStyle w:val="Heading1"/>
+        <w:rPr>
+          <w:lang w:val="fr-FR"/>
+        </w:rPr>
+      </w:pPr>
+      <w:bookmarkStart w:id="28" w:name="_Toc70260972"/>
+      <w:bookmarkStart w:id="29" w:name="_Toc70261612"/>
+      <w:r>
+        <w:rPr>
+          <w:lang w:val="fr-FR"/>
+        </w:rPr>
+        <w:t>Pistes d’extensions</w:t>
+      </w:r>
       <w:bookmarkEnd w:id="28"/>
+      <w:bookmarkEnd w:id="29"/>
       <w:r>
         <w:rPr>
           <w:lang w:val="fr-FR"/>
@@ -4480,45 +4649,7 @@
     </w:p>
     <w:p>
       <w:pPr>
-        <w:rPr>
-          <w:lang w:val="fr-FR"/>
-        </w:rPr>
-      </w:pPr>
-    </w:p>
-    <w:p>
-      <w:pPr>
-        <w:rPr>
-          <w:lang w:val="fr-FR"/>
-        </w:rPr>
-      </w:pPr>
-    </w:p>
-    <w:p>
-      <w:pPr>
-        <w:pStyle w:val="1"/>
-        <w:rPr>
-          <w:lang w:val="fr-FR"/>
-        </w:rPr>
-      </w:pPr>
-      <w:bookmarkStart w:id="29" w:name="_Toc70260972"/>
-      <w:bookmarkStart w:id="30" w:name="_Toc70261612"/>
-      <w:r>
-        <w:rPr>
-          <w:lang w:val="fr-FR"/>
-        </w:rPr>
-        <w:t>Pistes d’extensions</w:t>
-      </w:r>
-      <w:bookmarkEnd w:id="29"/>
-      <w:bookmarkEnd w:id="30"/>
-      <w:r>
-        <w:rPr>
-          <w:lang w:val="fr-FR"/>
-        </w:rPr>
-        <w:t xml:space="preserve"> </w:t>
-      </w:r>
-    </w:p>
-    <w:p>
-      <w:pPr>
-        <w:pStyle w:val="aa"/>
+        <w:pStyle w:val="ListParagraph"/>
         <w:numPr>
           <w:ilvl w:val="0"/>
           <w:numId w:val="3"/>
@@ -4536,7 +4667,7 @@
     </w:p>
     <w:p>
       <w:pPr>
-        <w:pStyle w:val="aa"/>
+        <w:pStyle w:val="ListParagraph"/>
         <w:numPr>
           <w:ilvl w:val="0"/>
           <w:numId w:val="3"/>
@@ -4573,7 +4704,7 @@
 </file>
 
 <file path=word/endnotes.xml><?xml version="1.0" encoding="utf-8"?>
-<w:endnotes xmlns:wpc="http://schemas.microsoft.com/office/word/2010/wordprocessingCanvas" xmlns:cx="http://schemas.microsoft.com/office/drawing/2014/chartex" xmlns:mc="http://schemas.openxmlformats.org/markup-compatibility/2006" xmlns:o="urn:schemas-microsoft-com:office:office" xmlns:r="http://schemas.openxmlformats.org/officeDocument/2006/relationships" xmlns:m="http://schemas.openxmlformats.org/officeDocument/2006/math" xmlns:v="urn:schemas-microsoft-com:vml" xmlns:wp14="http://schemas.microsoft.com/office/word/2010/wordprocessingDrawing" xmlns:wp="http://schemas.openxmlformats.org/drawingml/2006/wordprocessingDrawing" xmlns:w10="urn:schemas-microsoft-com:office:word" xmlns:w="http://schemas.openxmlformats.org/wordprocessingml/2006/main" xmlns:w14="http://schemas.microsoft.com/office/word/2010/wordml" xmlns:w15="http://schemas.microsoft.com/office/word/2012/wordml" xmlns:w16se="http://schemas.microsoft.com/office/word/2015/wordml/symex" xmlns:wpg="http://schemas.microsoft.com/office/word/2010/wordprocessingGroup" xmlns:wpi="http://schemas.microsoft.com/office/word/2010/wordprocessingInk" xmlns:wne="http://schemas.microsoft.com/office/word/2006/wordml" xmlns:wps="http://schemas.microsoft.com/office/word/2010/wordprocessingShape" mc:Ignorable="w14 w15 w16se wp14">
+<w:endnotes xmlns:wpc="http://schemas.microsoft.com/office/word/2010/wordprocessingCanvas" xmlns:cx="http://schemas.microsoft.com/office/drawing/2014/chartex" xmlns:cx1="http://schemas.microsoft.com/office/drawing/2015/9/8/chartex" xmlns:cx2="http://schemas.microsoft.com/office/drawing/2015/10/21/chartex" xmlns:cx3="http://schemas.microsoft.com/office/drawing/2016/5/9/chartex" xmlns:cx4="http://schemas.microsoft.com/office/drawing/2016/5/10/chartex" xmlns:cx5="http://schemas.microsoft.com/office/drawing/2016/5/11/chartex" xmlns:cx6="http://schemas.microsoft.com/office/drawing/2016/5/12/chartex" xmlns:cx7="http://schemas.microsoft.com/office/drawing/2016/5/13/chartex" xmlns:cx8="http://schemas.microsoft.com/office/drawing/2016/5/14/chartex" xmlns:mc="http://schemas.openxmlformats.org/markup-compatibility/2006" xmlns:aink="http://schemas.microsoft.com/office/drawing/2016/ink" xmlns:am3d="http://schemas.microsoft.com/office/drawing/2017/model3d" xmlns:o="urn:schemas-microsoft-com:office:office" xmlns:r="http://schemas.openxmlformats.org/officeDocument/2006/relationships" xmlns:m="http://schemas.openxmlformats.org/officeDocument/2006/math" xmlns:v="urn:schemas-microsoft-com:vml" xmlns:wp14="http://schemas.microsoft.com/office/word/2010/wordprocessingDrawing" xmlns:wp="http://schemas.openxmlformats.org/drawingml/2006/wordprocessingDrawing" xmlns:w10="urn:schemas-microsoft-com:office:word" xmlns:w="http://schemas.openxmlformats.org/wordprocessingml/2006/main" xmlns:w14="http://schemas.microsoft.com/office/word/2010/wordml" xmlns:w15="http://schemas.microsoft.com/office/word/2012/wordml" xmlns:w16cex="http://schemas.microsoft.com/office/word/2018/wordml/cex" xmlns:w16cid="http://schemas.microsoft.com/office/word/2016/wordml/cid" xmlns:w16="http://schemas.microsoft.com/office/word/2018/wordml" xmlns:w16sdtdh="http://schemas.microsoft.com/office/word/2020/wordml/sdtdatahash" xmlns:w16se="http://schemas.microsoft.com/office/word/2015/wordml/symex" xmlns:wpg="http://schemas.microsoft.com/office/word/2010/wordprocessingGroup" xmlns:wpi="http://schemas.microsoft.com/office/word/2010/wordprocessingInk" xmlns:wne="http://schemas.microsoft.com/office/word/2006/wordml" xmlns:wps="http://schemas.microsoft.com/office/word/2010/wordprocessingShape" mc:Ignorable="w14 w15 w16se w16cid w16 w16cex w16sdtdh wp14">
   <w:endnote w:type="separator" w:id="-1">
     <w:p>
       <w:pPr>
@@ -4598,7 +4729,7 @@
 </file>
 
 <file path=word/footer1.xml><?xml version="1.0" encoding="utf-8"?>
-<w:ftr xmlns:wpc="http://schemas.microsoft.com/office/word/2010/wordprocessingCanvas" xmlns:cx="http://schemas.microsoft.com/office/drawing/2014/chartex" xmlns:mc="http://schemas.openxmlformats.org/markup-compatibility/2006" xmlns:o="urn:schemas-microsoft-com:office:office" xmlns:r="http://schemas.openxmlformats.org/officeDocument/2006/relationships" xmlns:m="http://schemas.openxmlformats.org/officeDocument/2006/math" xmlns:v="urn:schemas-microsoft-com:vml" xmlns:wp14="http://schemas.microsoft.com/office/word/2010/wordprocessingDrawing" xmlns:wp="http://schemas.openxmlformats.org/drawingml/2006/wordprocessingDrawing" xmlns:w10="urn:schemas-microsoft-com:office:word" xmlns:w="http://schemas.openxmlformats.org/wordprocessingml/2006/main" xmlns:w14="http://schemas.microsoft.com/office/word/2010/wordml" xmlns:w15="http://schemas.microsoft.com/office/word/2012/wordml" xmlns:w16se="http://schemas.microsoft.com/office/word/2015/wordml/symex" xmlns:wpg="http://schemas.microsoft.com/office/word/2010/wordprocessingGroup" xmlns:wpi="http://schemas.microsoft.com/office/word/2010/wordprocessingInk" xmlns:wne="http://schemas.microsoft.com/office/word/2006/wordml" xmlns:wps="http://schemas.microsoft.com/office/word/2010/wordprocessingShape" mc:Ignorable="w14 w15 w16se wp14">
+<w:ftr xmlns:wpc="http://schemas.microsoft.com/office/word/2010/wordprocessingCanvas" xmlns:cx="http://schemas.microsoft.com/office/drawing/2014/chartex" xmlns:cx1="http://schemas.microsoft.com/office/drawing/2015/9/8/chartex" xmlns:cx2="http://schemas.microsoft.com/office/drawing/2015/10/21/chartex" xmlns:cx3="http://schemas.microsoft.com/office/drawing/2016/5/9/chartex" xmlns:cx4="http://schemas.microsoft.com/office/drawing/2016/5/10/chartex" xmlns:cx5="http://schemas.microsoft.com/office/drawing/2016/5/11/chartex" xmlns:cx6="http://schemas.microsoft.com/office/drawing/2016/5/12/chartex" xmlns:cx7="http://schemas.microsoft.com/office/drawing/2016/5/13/chartex" xmlns:cx8="http://schemas.microsoft.com/office/drawing/2016/5/14/chartex" xmlns:mc="http://schemas.openxmlformats.org/markup-compatibility/2006" xmlns:aink="http://schemas.microsoft.com/office/drawing/2016/ink" xmlns:am3d="http://schemas.microsoft.com/office/drawing/2017/model3d" xmlns:o="urn:schemas-microsoft-com:office:office" xmlns:r="http://schemas.openxmlformats.org/officeDocument/2006/relationships" xmlns:m="http://schemas.openxmlformats.org/officeDocument/2006/math" xmlns:v="urn:schemas-microsoft-com:vml" xmlns:wp14="http://schemas.microsoft.com/office/word/2010/wordprocessingDrawing" xmlns:wp="http://schemas.openxmlformats.org/drawingml/2006/wordprocessingDrawing" xmlns:w10="urn:schemas-microsoft-com:office:word" xmlns:w="http://schemas.openxmlformats.org/wordprocessingml/2006/main" xmlns:w14="http://schemas.microsoft.com/office/word/2010/wordml" xmlns:w15="http://schemas.microsoft.com/office/word/2012/wordml" xmlns:w16cex="http://schemas.microsoft.com/office/word/2018/wordml/cex" xmlns:w16cid="http://schemas.microsoft.com/office/word/2016/wordml/cid" xmlns:w16="http://schemas.microsoft.com/office/word/2018/wordml" xmlns:w16sdtdh="http://schemas.microsoft.com/office/word/2020/wordml/sdtdatahash" xmlns:w16se="http://schemas.microsoft.com/office/word/2015/wordml/symex" xmlns:wpg="http://schemas.microsoft.com/office/word/2010/wordprocessingGroup" xmlns:wpi="http://schemas.microsoft.com/office/word/2010/wordprocessingInk" xmlns:wne="http://schemas.microsoft.com/office/word/2006/wordml" xmlns:wps="http://schemas.microsoft.com/office/word/2010/wordprocessingShape" mc:Ignorable="w14 w15 w16se w16cid w16 w16cex w16sdtdh wp14">
   <w:sdt>
     <w:sdtPr>
       <w:id w:val="-1721887207"/>
@@ -4607,10 +4738,11 @@
         <w:docPartUnique/>
       </w:docPartObj>
     </w:sdtPr>
+    <w:sdtEndPr/>
     <w:sdtContent>
       <w:p>
         <w:pPr>
-          <w:pStyle w:val="af1"/>
+          <w:pStyle w:val="Footer"/>
           <w:jc w:val="right"/>
         </w:pPr>
         <w:r>
@@ -4637,14 +4769,14 @@
   </w:sdt>
   <w:p>
     <w:pPr>
-      <w:pStyle w:val="af1"/>
+      <w:pStyle w:val="Footer"/>
     </w:pPr>
   </w:p>
 </w:ftr>
 </file>
 
 <file path=word/footnotes.xml><?xml version="1.0" encoding="utf-8"?>
-<w:footnotes xmlns:wpc="http://schemas.microsoft.com/office/word/2010/wordprocessingCanvas" xmlns:cx="http://schemas.microsoft.com/office/drawing/2014/chartex" xmlns:mc="http://schemas.openxmlformats.org/markup-compatibility/2006" xmlns:o="urn:schemas-microsoft-com:office:office" xmlns:r="http://schemas.openxmlformats.org/officeDocument/2006/relationships" xmlns:m="http://schemas.openxmlformats.org/officeDocument/2006/math" xmlns:v="urn:schemas-microsoft-com:vml" xmlns:wp14="http://schemas.microsoft.com/office/word/2010/wordprocessingDrawing" xmlns:wp="http://schemas.openxmlformats.org/drawingml/2006/wordprocessingDrawing" xmlns:w10="urn:schemas-microsoft-com:office:word" xmlns:w="http://schemas.openxmlformats.org/wordprocessingml/2006/main" xmlns:w14="http://schemas.microsoft.com/office/word/2010/wordml" xmlns:w15="http://schemas.microsoft.com/office/word/2012/wordml" xmlns:w16se="http://schemas.microsoft.com/office/word/2015/wordml/symex" xmlns:wpg="http://schemas.microsoft.com/office/word/2010/wordprocessingGroup" xmlns:wpi="http://schemas.microsoft.com/office/word/2010/wordprocessingInk" xmlns:wne="http://schemas.microsoft.com/office/word/2006/wordml" xmlns:wps="http://schemas.microsoft.com/office/word/2010/wordprocessingShape" mc:Ignorable="w14 w15 w16se wp14">
+<w:footnotes xmlns:wpc="http://schemas.microsoft.com/office/word/2010/wordprocessingCanvas" xmlns:cx="http://schemas.microsoft.com/office/drawing/2014/chartex" xmlns:cx1="http://schemas.microsoft.com/office/drawing/2015/9/8/chartex" xmlns:cx2="http://schemas.microsoft.com/office/drawing/2015/10/21/chartex" xmlns:cx3="http://schemas.microsoft.com/office/drawing/2016/5/9/chartex" xmlns:cx4="http://schemas.microsoft.com/office/drawing/2016/5/10/chartex" xmlns:cx5="http://schemas.microsoft.com/office/drawing/2016/5/11/chartex" xmlns:cx6="http://schemas.microsoft.com/office/drawing/2016/5/12/chartex" xmlns:cx7="http://schemas.microsoft.com/office/drawing/2016/5/13/chartex" xmlns:cx8="http://schemas.microsoft.com/office/drawing/2016/5/14/chartex" xmlns:mc="http://schemas.openxmlformats.org/markup-compatibility/2006" xmlns:aink="http://schemas.microsoft.com/office/drawing/2016/ink" xmlns:am3d="http://schemas.microsoft.com/office/drawing/2017/model3d" xmlns:o="urn:schemas-microsoft-com:office:office" xmlns:r="http://schemas.openxmlformats.org/officeDocument/2006/relationships" xmlns:m="http://schemas.openxmlformats.org/officeDocument/2006/math" xmlns:v="urn:schemas-microsoft-com:vml" xmlns:wp14="http://schemas.microsoft.com/office/word/2010/wordprocessingDrawing" xmlns:wp="http://schemas.openxmlformats.org/drawingml/2006/wordprocessingDrawing" xmlns:w10="urn:schemas-microsoft-com:office:word" xmlns:w="http://schemas.openxmlformats.org/wordprocessingml/2006/main" xmlns:w14="http://schemas.microsoft.com/office/word/2010/wordml" xmlns:w15="http://schemas.microsoft.com/office/word/2012/wordml" xmlns:w16cex="http://schemas.microsoft.com/office/word/2018/wordml/cex" xmlns:w16cid="http://schemas.microsoft.com/office/word/2016/wordml/cid" xmlns:w16="http://schemas.microsoft.com/office/word/2018/wordml" xmlns:w16sdtdh="http://schemas.microsoft.com/office/word/2020/wordml/sdtdatahash" xmlns:w16se="http://schemas.microsoft.com/office/word/2015/wordml/symex" xmlns:wpg="http://schemas.microsoft.com/office/word/2010/wordprocessingGroup" xmlns:wpi="http://schemas.microsoft.com/office/word/2010/wordprocessingInk" xmlns:wne="http://schemas.microsoft.com/office/word/2006/wordml" xmlns:wps="http://schemas.microsoft.com/office/word/2010/wordprocessingShape" mc:Ignorable="w14 w15 w16se w16cid w16 w16cex w16sdtdh wp14">
   <w:footnote w:type="separator" w:id="-1">
     <w:p>
       <w:pPr>
@@ -4669,7 +4801,7 @@
 </file>
 
 <file path=word/numbering.xml><?xml version="1.0" encoding="utf-8"?>
-<w:numbering xmlns:wpc="http://schemas.microsoft.com/office/word/2010/wordprocessingCanvas" xmlns:cx="http://schemas.microsoft.com/office/drawing/2014/chartex" xmlns:mc="http://schemas.openxmlformats.org/markup-compatibility/2006" xmlns:o="urn:schemas-microsoft-com:office:office" xmlns:r="http://schemas.openxmlformats.org/officeDocument/2006/relationships" xmlns:m="http://schemas.openxmlformats.org/officeDocument/2006/math" xmlns:v="urn:schemas-microsoft-com:vml" xmlns:wp14="http://schemas.microsoft.com/office/word/2010/wordprocessingDrawing" xmlns:wp="http://schemas.openxmlformats.org/drawingml/2006/wordprocessingDrawing" xmlns:w10="urn:schemas-microsoft-com:office:word" xmlns:w="http://schemas.openxmlformats.org/wordprocessingml/2006/main" xmlns:w14="http://schemas.microsoft.com/office/word/2010/wordml" xmlns:w15="http://schemas.microsoft.com/office/word/2012/wordml" xmlns:w16se="http://schemas.microsoft.com/office/word/2015/wordml/symex" xmlns:wpg="http://schemas.microsoft.com/office/word/2010/wordprocessingGroup" xmlns:wpi="http://schemas.microsoft.com/office/word/2010/wordprocessingInk" xmlns:wne="http://schemas.microsoft.com/office/word/2006/wordml" xmlns:wps="http://schemas.microsoft.com/office/word/2010/wordprocessingShape" mc:Ignorable="w14 w15 w16se wp14">
+<w:numbering xmlns:wpc="http://schemas.microsoft.com/office/word/2010/wordprocessingCanvas" xmlns:cx="http://schemas.microsoft.com/office/drawing/2014/chartex" xmlns:cx1="http://schemas.microsoft.com/office/drawing/2015/9/8/chartex" xmlns:cx2="http://schemas.microsoft.com/office/drawing/2015/10/21/chartex" xmlns:cx3="http://schemas.microsoft.com/office/drawing/2016/5/9/chartex" xmlns:cx4="http://schemas.microsoft.com/office/drawing/2016/5/10/chartex" xmlns:cx5="http://schemas.microsoft.com/office/drawing/2016/5/11/chartex" xmlns:cx6="http://schemas.microsoft.com/office/drawing/2016/5/12/chartex" xmlns:cx7="http://schemas.microsoft.com/office/drawing/2016/5/13/chartex" xmlns:cx8="http://schemas.microsoft.com/office/drawing/2016/5/14/chartex" xmlns:mc="http://schemas.openxmlformats.org/markup-compatibility/2006" xmlns:aink="http://schemas.microsoft.com/office/drawing/2016/ink" xmlns:am3d="http://schemas.microsoft.com/office/drawing/2017/model3d" xmlns:o="urn:schemas-microsoft-com:office:office" xmlns:r="http://schemas.openxmlformats.org/officeDocument/2006/relationships" xmlns:m="http://schemas.openxmlformats.org/officeDocument/2006/math" xmlns:v="urn:schemas-microsoft-com:vml" xmlns:wp14="http://schemas.microsoft.com/office/word/2010/wordprocessingDrawing" xmlns:wp="http://schemas.openxmlformats.org/drawingml/2006/wordprocessingDrawing" xmlns:w10="urn:schemas-microsoft-com:office:word" xmlns:w="http://schemas.openxmlformats.org/wordprocessingml/2006/main" xmlns:w14="http://schemas.microsoft.com/office/word/2010/wordml" xmlns:w15="http://schemas.microsoft.com/office/word/2012/wordml" xmlns:w16cex="http://schemas.microsoft.com/office/word/2018/wordml/cex" xmlns:w16cid="http://schemas.microsoft.com/office/word/2016/wordml/cid" xmlns:w16="http://schemas.microsoft.com/office/word/2018/wordml" xmlns:w16sdtdh="http://schemas.microsoft.com/office/word/2020/wordml/sdtdatahash" xmlns:w16se="http://schemas.microsoft.com/office/word/2015/wordml/symex" xmlns:wpg="http://schemas.microsoft.com/office/word/2010/wordprocessingGroup" xmlns:wpi="http://schemas.microsoft.com/office/word/2010/wordprocessingInk" xmlns:wne="http://schemas.microsoft.com/office/word/2006/wordml" xmlns:wps="http://schemas.microsoft.com/office/word/2010/wordprocessingShape" mc:Ignorable="w14 w15 w16se w16cid w16 w16cex w16sdtdh wp14">
   <w:abstractNum w:abstractNumId="0" w15:restartNumberingAfterBreak="0">
     <w:nsid w:val="20CE4494"/>
     <w:multiLevelType w:val="multilevel"/>
@@ -4810,6 +4942,119 @@
     </w:lvl>
   </w:abstractNum>
   <w:abstractNum w:abstractNumId="1" w15:restartNumberingAfterBreak="0">
+    <w:nsid w:val="29251D56"/>
+    <w:multiLevelType w:val="hybridMultilevel"/>
+    <w:tmpl w:val="64C688AE"/>
+    <w:lvl w:ilvl="0" w:tplc="040C0009">
+      <w:start w:val="1"/>
+      <w:numFmt w:val="bullet"/>
+      <w:lvlText w:val=""/>
+      <w:lvlJc w:val="left"/>
+      <w:pPr>
+        <w:ind w:left="720" w:hanging="360"/>
+      </w:pPr>
+      <w:rPr>
+        <w:rFonts w:ascii="Wingdings" w:hAnsi="Wingdings" w:hint="default"/>
+      </w:rPr>
+    </w:lvl>
+    <w:lvl w:ilvl="1" w:tplc="040C0003" w:tentative="1">
+      <w:start w:val="1"/>
+      <w:numFmt w:val="bullet"/>
+      <w:lvlText w:val="o"/>
+      <w:lvlJc w:val="left"/>
+      <w:pPr>
+        <w:ind w:left="1440" w:hanging="360"/>
+      </w:pPr>
+      <w:rPr>
+        <w:rFonts w:ascii="Courier New" w:hAnsi="Courier New" w:cs="Courier New" w:hint="default"/>
+      </w:rPr>
+    </w:lvl>
+    <w:lvl w:ilvl="2" w:tplc="040C0005" w:tentative="1">
+      <w:start w:val="1"/>
+      <w:numFmt w:val="bullet"/>
+      <w:lvlText w:val=""/>
+      <w:lvlJc w:val="left"/>
+      <w:pPr>
+        <w:ind w:left="2160" w:hanging="360"/>
+      </w:pPr>
+      <w:rPr>
+        <w:rFonts w:ascii="Wingdings" w:hAnsi="Wingdings" w:hint="default"/>
+      </w:rPr>
+    </w:lvl>
+    <w:lvl w:ilvl="3" w:tplc="040C0001" w:tentative="1">
+      <w:start w:val="1"/>
+      <w:numFmt w:val="bullet"/>
+      <w:lvlText w:val=""/>
+      <w:lvlJc w:val="left"/>
+      <w:pPr>
+        <w:ind w:left="2880" w:hanging="360"/>
+      </w:pPr>
+      <w:rPr>
+        <w:rFonts w:ascii="Symbol" w:hAnsi="Symbol" w:hint="default"/>
+      </w:rPr>
+    </w:lvl>
+    <w:lvl w:ilvl="4" w:tplc="040C0003" w:tentative="1">
+      <w:start w:val="1"/>
+      <w:numFmt w:val="bullet"/>
+      <w:lvlText w:val="o"/>
+      <w:lvlJc w:val="left"/>
+      <w:pPr>
+        <w:ind w:left="3600" w:hanging="360"/>
+      </w:pPr>
+      <w:rPr>
+        <w:rFonts w:ascii="Courier New" w:hAnsi="Courier New" w:cs="Courier New" w:hint="default"/>
+      </w:rPr>
+    </w:lvl>
+    <w:lvl w:ilvl="5" w:tplc="040C0005" w:tentative="1">
+      <w:start w:val="1"/>
+      <w:numFmt w:val="bullet"/>
+      <w:lvlText w:val=""/>
+      <w:lvlJc w:val="left"/>
+      <w:pPr>
+        <w:ind w:left="4320" w:hanging="360"/>
+      </w:pPr>
+      <w:rPr>
+        <w:rFonts w:ascii="Wingdings" w:hAnsi="Wingdings" w:hint="default"/>
+      </w:rPr>
+    </w:lvl>
+    <w:lvl w:ilvl="6" w:tplc="040C0001" w:tentative="1">
+      <w:start w:val="1"/>
+      <w:numFmt w:val="bullet"/>
+      <w:lvlText w:val=""/>
+      <w:lvlJc w:val="left"/>
+      <w:pPr>
+        <w:ind w:left="5040" w:hanging="360"/>
+      </w:pPr>
+      <w:rPr>
+        <w:rFonts w:ascii="Symbol" w:hAnsi="Symbol" w:hint="default"/>
+      </w:rPr>
+    </w:lvl>
+    <w:lvl w:ilvl="7" w:tplc="040C0003" w:tentative="1">
+      <w:start w:val="1"/>
+      <w:numFmt w:val="bullet"/>
+      <w:lvlText w:val="o"/>
+      <w:lvlJc w:val="left"/>
+      <w:pPr>
+        <w:ind w:left="5760" w:hanging="360"/>
+      </w:pPr>
+      <w:rPr>
+        <w:rFonts w:ascii="Courier New" w:hAnsi="Courier New" w:cs="Courier New" w:hint="default"/>
+      </w:rPr>
+    </w:lvl>
+    <w:lvl w:ilvl="8" w:tplc="040C0005" w:tentative="1">
+      <w:start w:val="1"/>
+      <w:numFmt w:val="bullet"/>
+      <w:lvlText w:val=""/>
+      <w:lvlJc w:val="left"/>
+      <w:pPr>
+        <w:ind w:left="6480" w:hanging="360"/>
+      </w:pPr>
+      <w:rPr>
+        <w:rFonts w:ascii="Wingdings" w:hAnsi="Wingdings" w:hint="default"/>
+      </w:rPr>
+    </w:lvl>
+  </w:abstractNum>
+  <w:abstractNum w:abstractNumId="2" w15:restartNumberingAfterBreak="0">
     <w:nsid w:val="3E3B1978"/>
     <w:multiLevelType w:val="multilevel"/>
     <w:tmpl w:val="B1186B76"/>
@@ -4931,7 +5176,7 @@
       </w:pPr>
     </w:lvl>
   </w:abstractNum>
-  <w:abstractNum w:abstractNumId="2" w15:restartNumberingAfterBreak="0">
+  <w:abstractNum w:abstractNumId="3" w15:restartNumberingAfterBreak="0">
     <w:nsid w:val="44CC0D11"/>
     <w:multiLevelType w:val="multilevel"/>
     <w:tmpl w:val="F4726CA0"/>
@@ -5068,7 +5313,7 @@
       </w:rPr>
     </w:lvl>
   </w:abstractNum>
-  <w:abstractNum w:abstractNumId="3" w15:restartNumberingAfterBreak="0">
+  <w:abstractNum w:abstractNumId="4" w15:restartNumberingAfterBreak="0">
     <w:nsid w:val="51D93185"/>
     <w:multiLevelType w:val="multilevel"/>
     <w:tmpl w:val="F6D4E5F4"/>
@@ -5181,7 +5426,7 @@
       </w:pPr>
     </w:lvl>
   </w:abstractNum>
-  <w:abstractNum w:abstractNumId="4" w15:restartNumberingAfterBreak="0">
+  <w:abstractNum w:abstractNumId="5" w15:restartNumberingAfterBreak="0">
     <w:nsid w:val="54C84868"/>
     <w:multiLevelType w:val="multilevel"/>
     <w:tmpl w:val="E230DABA"/>
@@ -5325,22 +5570,25 @@
     <w:abstractNumId w:val="0"/>
   </w:num>
   <w:num w:numId="2">
+    <w:abstractNumId w:val="3"/>
+  </w:num>
+  <w:num w:numId="3">
+    <w:abstractNumId w:val="5"/>
+  </w:num>
+  <w:num w:numId="4">
+    <w:abstractNumId w:val="4"/>
+  </w:num>
+  <w:num w:numId="5">
     <w:abstractNumId w:val="2"/>
   </w:num>
-  <w:num w:numId="3">
-    <w:abstractNumId w:val="4"/>
-  </w:num>
-  <w:num w:numId="4">
-    <w:abstractNumId w:val="3"/>
-  </w:num>
-  <w:num w:numId="5">
+  <w:num w:numId="6">
     <w:abstractNumId w:val="1"/>
   </w:num>
 </w:numbering>
 </file>
 
 <file path=word/styles.xml><?xml version="1.0" encoding="utf-8"?>
-<w:styles xmlns:mc="http://schemas.openxmlformats.org/markup-compatibility/2006" xmlns:r="http://schemas.openxmlformats.org/officeDocument/2006/relationships" xmlns:w="http://schemas.openxmlformats.org/wordprocessingml/2006/main" xmlns:w14="http://schemas.microsoft.com/office/word/2010/wordml" xmlns:w15="http://schemas.microsoft.com/office/word/2012/wordml" xmlns:w16se="http://schemas.microsoft.com/office/word/2015/wordml/symex" mc:Ignorable="w14 w15 w16se">
+<w:styles xmlns:mc="http://schemas.openxmlformats.org/markup-compatibility/2006" xmlns:r="http://schemas.openxmlformats.org/officeDocument/2006/relationships" xmlns:w="http://schemas.openxmlformats.org/wordprocessingml/2006/main" xmlns:w14="http://schemas.microsoft.com/office/word/2010/wordml" xmlns:w15="http://schemas.microsoft.com/office/word/2012/wordml" xmlns:w16cex="http://schemas.microsoft.com/office/word/2018/wordml/cex" xmlns:w16cid="http://schemas.microsoft.com/office/word/2016/wordml/cid" xmlns:w16="http://schemas.microsoft.com/office/word/2018/wordml" xmlns:w16sdtdh="http://schemas.microsoft.com/office/word/2020/wordml/sdtdatahash" xmlns:w16se="http://schemas.microsoft.com/office/word/2015/wordml/symex" mc:Ignorable="w14 w15 w16se w16cid w16 w16cex w16sdtdh">
   <w:docDefaults>
     <w:rPrDefault>
       <w:rPr>
@@ -5355,7 +5603,7 @@
       </w:pPr>
     </w:pPrDefault>
   </w:docDefaults>
-  <w:latentStyles w:defLockedState="0" w:defUIPriority="99" w:defSemiHidden="0" w:defUnhideWhenUsed="0" w:defQFormat="0" w:count="371">
+  <w:latentStyles w:defLockedState="0" w:defUIPriority="99" w:defSemiHidden="0" w:defUnhideWhenUsed="0" w:defQFormat="0" w:count="376">
     <w:lsdException w:name="Normal" w:uiPriority="0" w:qFormat="1"/>
     <w:lsdException w:name="heading 1" w:uiPriority="9" w:qFormat="1"/>
     <w:lsdException w:name="heading 2" w:semiHidden="1" w:uiPriority="9" w:unhideWhenUsed="1" w:qFormat="1"/>
@@ -5461,7 +5709,6 @@
     <w:lsdException w:name="HTML Sample" w:semiHidden="1" w:unhideWhenUsed="1"/>
     <w:lsdException w:name="HTML Typewriter" w:semiHidden="1" w:unhideWhenUsed="1"/>
     <w:lsdException w:name="HTML Variable" w:semiHidden="1" w:unhideWhenUsed="1"/>
-    <w:lsdException w:name="Normal Table" w:semiHidden="1" w:unhideWhenUsed="1"/>
     <w:lsdException w:name="annotation subject" w:semiHidden="1" w:unhideWhenUsed="1"/>
     <w:lsdException w:name="No List" w:semiHidden="1" w:unhideWhenUsed="1"/>
     <w:lsdException w:name="Outline List 1" w:semiHidden="1" w:unhideWhenUsed="1"/>
@@ -5504,11 +5751,8 @@
     <w:lsdException w:name="Table Contemporary" w:semiHidden="1" w:unhideWhenUsed="1"/>
     <w:lsdException w:name="Table Elegant" w:semiHidden="1" w:unhideWhenUsed="1"/>
     <w:lsdException w:name="Table Professional" w:semiHidden="1" w:unhideWhenUsed="1"/>
-    <w:lsdException w:name="Table Subtle 1" w:semiHidden="1" w:unhideWhenUsed="1"/>
     <w:lsdException w:name="Table Subtle 2" w:semiHidden="1" w:unhideWhenUsed="1"/>
     <w:lsdException w:name="Table Web 1" w:semiHidden="1" w:unhideWhenUsed="1"/>
-    <w:lsdException w:name="Table Web 2" w:semiHidden="1" w:unhideWhenUsed="1"/>
-    <w:lsdException w:name="Table Web 3" w:semiHidden="1" w:unhideWhenUsed="1"/>
     <w:lsdException w:name="Balloon Text" w:semiHidden="1" w:unhideWhenUsed="1"/>
     <w:lsdException w:name="Table Grid" w:uiPriority="39"/>
     <w:lsdException w:name="Table Theme" w:semiHidden="1" w:unhideWhenUsed="1"/>
@@ -5727,8 +5971,13 @@
     <w:lsdException w:name="List Table 5 Dark Accent 6" w:uiPriority="50"/>
     <w:lsdException w:name="List Table 6 Colorful Accent 6" w:uiPriority="51"/>
     <w:lsdException w:name="List Table 7 Colorful Accent 6" w:uiPriority="52"/>
+    <w:lsdException w:name="Mention" w:semiHidden="1" w:unhideWhenUsed="1"/>
+    <w:lsdException w:name="Smart Hyperlink" w:semiHidden="1" w:unhideWhenUsed="1"/>
+    <w:lsdException w:name="Hashtag" w:semiHidden="1" w:unhideWhenUsed="1"/>
+    <w:lsdException w:name="Unresolved Mention" w:semiHidden="1" w:unhideWhenUsed="1"/>
+    <w:lsdException w:name="Smart Link" w:semiHidden="1" w:unhideWhenUsed="1"/>
   </w:latentStyles>
-  <w:style w:type="paragraph" w:default="1" w:styleId="a">
+  <w:style w:type="paragraph" w:default="1" w:styleId="Normal">
     <w:name w:val="Normal"/>
     <w:qFormat/>
     <w:rsid w:val="003B1FA1"/>
@@ -5740,10 +5989,10 @@
       <w:sz w:val="24"/>
     </w:rPr>
   </w:style>
-  <w:style w:type="paragraph" w:styleId="1">
+  <w:style w:type="paragraph" w:styleId="Heading1">
     <w:name w:val="heading 1"/>
-    <w:basedOn w:val="a"/>
-    <w:next w:val="a"/>
+    <w:basedOn w:val="Normal"/>
+    <w:next w:val="Normal"/>
     <w:uiPriority w:val="9"/>
     <w:qFormat/>
     <w:rsid w:val="002E11B9"/>
@@ -5760,10 +6009,10 @@
       <w:szCs w:val="32"/>
     </w:rPr>
   </w:style>
-  <w:style w:type="paragraph" w:styleId="2">
+  <w:style w:type="paragraph" w:styleId="Heading2">
     <w:name w:val="heading 2"/>
-    <w:basedOn w:val="a"/>
-    <w:next w:val="a"/>
+    <w:basedOn w:val="Normal"/>
+    <w:next w:val="Normal"/>
     <w:uiPriority w:val="9"/>
     <w:unhideWhenUsed/>
     <w:qFormat/>
@@ -5781,13 +6030,13 @@
       <w:szCs w:val="26"/>
     </w:rPr>
   </w:style>
-  <w:style w:type="character" w:default="1" w:styleId="a0">
+  <w:style w:type="character" w:default="1" w:styleId="DefaultParagraphFont">
     <w:name w:val="Default Paragraph Font"/>
     <w:uiPriority w:val="1"/>
     <w:semiHidden/>
     <w:unhideWhenUsed/>
   </w:style>
-  <w:style w:type="table" w:default="1" w:styleId="a1">
+  <w:style w:type="table" w:default="1" w:styleId="TableNormal">
     <w:name w:val="Normal Table"/>
     <w:uiPriority w:val="99"/>
     <w:semiHidden/>
@@ -5802,15 +6051,15 @@
       </w:tblCellMar>
     </w:tblPr>
   </w:style>
-  <w:style w:type="numbering" w:default="1" w:styleId="a2">
+  <w:style w:type="numbering" w:default="1" w:styleId="NoList">
     <w:name w:val="No List"/>
     <w:uiPriority w:val="99"/>
     <w:semiHidden/>
     <w:unhideWhenUsed/>
   </w:style>
-  <w:style w:type="character" w:customStyle="1" w:styleId="a3">
+  <w:style w:type="character" w:customStyle="1" w:styleId="a">
     <w:name w:val="Заголовок Знак"/>
-    <w:basedOn w:val="a0"/>
+    <w:basedOn w:val="DefaultParagraphFont"/>
     <w:uiPriority w:val="10"/>
     <w:qFormat/>
     <w:rsid w:val="00604E4B"/>
@@ -5822,10 +6071,9 @@
       <w:szCs w:val="56"/>
     </w:rPr>
   </w:style>
-  <w:style w:type="character" w:customStyle="1" w:styleId="10">
+  <w:style w:type="character" w:customStyle="1" w:styleId="1">
     <w:name w:val="Заголовок 1 Знак"/>
-    <w:basedOn w:val="a0"/>
-    <w:link w:val="10"/>
+    <w:basedOn w:val="DefaultParagraphFont"/>
     <w:uiPriority w:val="9"/>
     <w:qFormat/>
     <w:rsid w:val="003B1FA1"/>
@@ -5839,7 +6087,7 @@
   </w:style>
   <w:style w:type="character" w:customStyle="1" w:styleId="LienInternet">
     <w:name w:val="Lien Internet"/>
-    <w:basedOn w:val="a0"/>
+    <w:basedOn w:val="DefaultParagraphFont"/>
     <w:uiPriority w:val="99"/>
     <w:unhideWhenUsed/>
     <w:rsid w:val="003808EE"/>
@@ -5848,10 +6096,9 @@
       <w:u w:val="single"/>
     </w:rPr>
   </w:style>
-  <w:style w:type="character" w:customStyle="1" w:styleId="20">
+  <w:style w:type="character" w:customStyle="1" w:styleId="2">
     <w:name w:val="Заголовок 2 Знак"/>
-    <w:basedOn w:val="a0"/>
-    <w:link w:val="20"/>
+    <w:basedOn w:val="DefaultParagraphFont"/>
     <w:uiPriority w:val="9"/>
     <w:qFormat/>
     <w:rsid w:val="003808EE"/>
@@ -5862,9 +6109,9 @@
       <w:szCs w:val="26"/>
     </w:rPr>
   </w:style>
-  <w:style w:type="character" w:customStyle="1" w:styleId="a4">
+  <w:style w:type="character" w:customStyle="1" w:styleId="a0">
     <w:name w:val="Без интервала Знак"/>
-    <w:basedOn w:val="a0"/>
+    <w:basedOn w:val="DefaultParagraphFont"/>
     <w:uiPriority w:val="1"/>
     <w:qFormat/>
     <w:rsid w:val="003808EE"/>
@@ -5872,9 +6119,9 @@
       <w:rFonts w:eastAsiaTheme="minorEastAsia"/>
     </w:rPr>
   </w:style>
-  <w:style w:type="character" w:customStyle="1" w:styleId="a5">
+  <w:style w:type="character" w:customStyle="1" w:styleId="a1">
     <w:name w:val="Подзаголовок Знак"/>
-    <w:basedOn w:val="a0"/>
+    <w:basedOn w:val="DefaultParagraphFont"/>
     <w:uiPriority w:val="11"/>
     <w:qFormat/>
     <w:rsid w:val="004F3053"/>
@@ -5890,8 +6137,8 @@
   </w:style>
   <w:style w:type="paragraph" w:customStyle="1" w:styleId="Titre">
     <w:name w:val="Titre"/>
-    <w:basedOn w:val="a"/>
-    <w:next w:val="a6"/>
+    <w:basedOn w:val="Normal"/>
+    <w:next w:val="BodyText"/>
     <w:qFormat/>
     <w:pPr>
       <w:keepNext/>
@@ -5903,23 +6150,23 @@
       <w:szCs w:val="28"/>
     </w:rPr>
   </w:style>
-  <w:style w:type="paragraph" w:styleId="a6">
+  <w:style w:type="paragraph" w:styleId="BodyText">
     <w:name w:val="Body Text"/>
-    <w:basedOn w:val="a"/>
+    <w:basedOn w:val="Normal"/>
     <w:pPr>
       <w:spacing w:after="140" w:line="276" w:lineRule="auto"/>
     </w:pPr>
   </w:style>
-  <w:style w:type="paragraph" w:styleId="a7">
+  <w:style w:type="paragraph" w:styleId="List">
     <w:name w:val="List"/>
-    <w:basedOn w:val="a6"/>
+    <w:basedOn w:val="BodyText"/>
     <w:rPr>
       <w:rFonts w:cs="Lohit Devanagari"/>
     </w:rPr>
   </w:style>
-  <w:style w:type="paragraph" w:styleId="a8">
+  <w:style w:type="paragraph" w:styleId="Caption">
     <w:name w:val="caption"/>
-    <w:basedOn w:val="a"/>
+    <w:basedOn w:val="Normal"/>
     <w:qFormat/>
     <w:pPr>
       <w:suppressLineNumbers/>
@@ -5934,7 +6181,7 @@
   </w:style>
   <w:style w:type="paragraph" w:customStyle="1" w:styleId="Index">
     <w:name w:val="Index"/>
-    <w:basedOn w:val="a"/>
+    <w:basedOn w:val="Normal"/>
     <w:qFormat/>
     <w:pPr>
       <w:suppressLineNumbers/>
@@ -5943,10 +6190,10 @@
       <w:rFonts w:cs="Lohit Devanagari"/>
     </w:rPr>
   </w:style>
-  <w:style w:type="paragraph" w:styleId="a9">
+  <w:style w:type="paragraph" w:styleId="Title">
     <w:name w:val="Title"/>
-    <w:basedOn w:val="a"/>
-    <w:next w:val="a"/>
+    <w:basedOn w:val="Normal"/>
+    <w:next w:val="Normal"/>
     <w:uiPriority w:val="10"/>
     <w:qFormat/>
     <w:rsid w:val="00604E4B"/>
@@ -5962,9 +6209,9 @@
       <w:szCs w:val="56"/>
     </w:rPr>
   </w:style>
-  <w:style w:type="paragraph" w:styleId="aa">
+  <w:style w:type="paragraph" w:styleId="ListParagraph">
     <w:name w:val="List Paragraph"/>
-    <w:basedOn w:val="a"/>
+    <w:basedOn w:val="Normal"/>
     <w:uiPriority w:val="34"/>
     <w:qFormat/>
     <w:rsid w:val="00065DFA"/>
@@ -5974,7 +6221,7 @@
       <w:contextualSpacing/>
     </w:pPr>
   </w:style>
-  <w:style w:type="paragraph" w:styleId="ab">
+  <w:style w:type="paragraph" w:styleId="NoSpacing">
     <w:name w:val="No Spacing"/>
     <w:uiPriority w:val="1"/>
     <w:qFormat/>
@@ -5984,10 +6231,10 @@
       <w:sz w:val="22"/>
     </w:rPr>
   </w:style>
-  <w:style w:type="paragraph" w:styleId="11">
+  <w:style w:type="paragraph" w:styleId="TOC1">
     <w:name w:val="toc 1"/>
-    <w:basedOn w:val="a"/>
-    <w:next w:val="a"/>
+    <w:basedOn w:val="Normal"/>
+    <w:next w:val="Normal"/>
     <w:autoRedefine/>
     <w:uiPriority w:val="39"/>
     <w:unhideWhenUsed/>
@@ -6000,10 +6247,10 @@
       <w:sz w:val="28"/>
     </w:rPr>
   </w:style>
-  <w:style w:type="paragraph" w:styleId="ac">
+  <w:style w:type="paragraph" w:styleId="TOCHeading">
     <w:name w:val="TOC Heading"/>
-    <w:basedOn w:val="1"/>
-    <w:next w:val="a"/>
+    <w:basedOn w:val="Heading1"/>
+    <w:next w:val="Normal"/>
     <w:uiPriority w:val="39"/>
     <w:unhideWhenUsed/>
     <w:qFormat/>
@@ -6020,10 +6267,10 @@
       <w:szCs w:val="24"/>
     </w:rPr>
   </w:style>
-  <w:style w:type="paragraph" w:styleId="ad">
+  <w:style w:type="paragraph" w:styleId="Subtitle">
     <w:name w:val="Subtitle"/>
-    <w:basedOn w:val="a"/>
-    <w:next w:val="a"/>
+    <w:basedOn w:val="Normal"/>
+    <w:next w:val="Normal"/>
     <w:uiPriority w:val="11"/>
     <w:qFormat/>
     <w:rsid w:val="004F3053"/>
@@ -6033,10 +6280,10 @@
       <w:spacing w:val="15"/>
     </w:rPr>
   </w:style>
-  <w:style w:type="paragraph" w:styleId="21">
+  <w:style w:type="paragraph" w:styleId="TOC2">
     <w:name w:val="toc 2"/>
-    <w:basedOn w:val="a"/>
-    <w:next w:val="a"/>
+    <w:basedOn w:val="Normal"/>
+    <w:next w:val="Normal"/>
     <w:autoRedefine/>
     <w:uiPriority w:val="39"/>
     <w:unhideWhenUsed/>
@@ -6051,13 +6298,13 @@
   </w:style>
   <w:style w:type="paragraph" w:customStyle="1" w:styleId="Contenudecadre">
     <w:name w:val="Contenu de cadre"/>
-    <w:basedOn w:val="a"/>
+    <w:basedOn w:val="Normal"/>
     <w:qFormat/>
     <w:rsid w:val="00740D35"/>
   </w:style>
-  <w:style w:type="character" w:styleId="ae">
+  <w:style w:type="character" w:styleId="Hyperlink">
     <w:name w:val="Hyperlink"/>
-    <w:basedOn w:val="a0"/>
+    <w:basedOn w:val="DefaultParagraphFont"/>
     <w:uiPriority w:val="99"/>
     <w:unhideWhenUsed/>
     <w:rsid w:val="004B5388"/>
@@ -6066,10 +6313,10 @@
       <w:u w:val="single"/>
     </w:rPr>
   </w:style>
-  <w:style w:type="paragraph" w:styleId="af">
+  <w:style w:type="paragraph" w:styleId="Header">
     <w:name w:val="header"/>
-    <w:basedOn w:val="a"/>
-    <w:link w:val="af0"/>
+    <w:basedOn w:val="Normal"/>
+    <w:link w:val="HeaderChar"/>
     <w:uiPriority w:val="99"/>
     <w:unhideWhenUsed/>
     <w:rsid w:val="00DF3D98"/>
@@ -6081,20 +6328,20 @@
       <w:spacing w:after="0"/>
     </w:pPr>
   </w:style>
-  <w:style w:type="character" w:customStyle="1" w:styleId="af0">
-    <w:name w:val="Верхний колонтитул Знак"/>
-    <w:basedOn w:val="a0"/>
-    <w:link w:val="af"/>
+  <w:style w:type="character" w:customStyle="1" w:styleId="HeaderChar">
+    <w:name w:val="Header Char"/>
+    <w:basedOn w:val="DefaultParagraphFont"/>
+    <w:link w:val="Header"/>
     <w:uiPriority w:val="99"/>
     <w:rsid w:val="00DF3D98"/>
     <w:rPr>
       <w:sz w:val="22"/>
     </w:rPr>
   </w:style>
-  <w:style w:type="paragraph" w:styleId="af1">
+  <w:style w:type="paragraph" w:styleId="Footer">
     <w:name w:val="footer"/>
-    <w:basedOn w:val="a"/>
-    <w:link w:val="af2"/>
+    <w:basedOn w:val="Normal"/>
+    <w:link w:val="FooterChar"/>
     <w:uiPriority w:val="99"/>
     <w:unhideWhenUsed/>
     <w:rsid w:val="00DF3D98"/>
@@ -6106,10 +6353,10 @@
       <w:spacing w:after="0"/>
     </w:pPr>
   </w:style>
-  <w:style w:type="character" w:customStyle="1" w:styleId="af2">
-    <w:name w:val="Нижний колонтитул Знак"/>
-    <w:basedOn w:val="a0"/>
-    <w:link w:val="af1"/>
+  <w:style w:type="character" w:customStyle="1" w:styleId="FooterChar">
+    <w:name w:val="Footer Char"/>
+    <w:basedOn w:val="DefaultParagraphFont"/>
+    <w:link w:val="Footer"/>
     <w:uiPriority w:val="99"/>
     <w:rsid w:val="00DF3D98"/>
     <w:rPr>

</xml_diff>

<commit_message>
diagram of View added to the report
</commit_message>
<xml_diff>
--- a/code/Corona_Bounds_REPORT.docx
+++ b/code/Corona_Bounds_REPORT.docx
@@ -2623,7 +2623,7 @@
           <w:lang w:val="fr-FR"/>
         </w:rPr>
         <w:drawing>
-          <wp:anchor distT="0" distB="0" distL="114300" distR="114300" simplePos="0" relativeHeight="251658240" behindDoc="0" locked="0" layoutInCell="1" allowOverlap="1" wp14:anchorId="782AABE3" wp14:editId="70E2D16C">
+          <wp:anchor distT="0" distB="0" distL="114300" distR="114300" simplePos="0" relativeHeight="251658240" behindDoc="0" locked="0" layoutInCell="1" allowOverlap="1" wp14:anchorId="782AABE3" wp14:editId="7CDDB21E">
             <wp:simplePos x="0" y="0"/>
             <wp:positionH relativeFrom="margin">
               <wp:posOffset>-996315</wp:posOffset>
@@ -2631,7 +2631,7 @@
             <wp:positionV relativeFrom="page">
               <wp:posOffset>3284220</wp:posOffset>
             </wp:positionV>
-            <wp:extent cx="7604760" cy="3672840"/>
+            <wp:extent cx="7604760" cy="6377940"/>
             <wp:effectExtent l="0" t="0" r="0" b="3810"/>
             <wp:wrapSquare wrapText="bothSides"/>
             <wp:docPr id="2" name="Picture 2"/>
@@ -2660,7 +2660,7 @@
                   <pic:spPr>
                     <a:xfrm>
                       <a:off x="0" y="0"/>
-                      <a:ext cx="7604760" cy="3672840"/>
+                      <a:ext cx="7604760" cy="6377940"/>
                     </a:xfrm>
                     <a:prstGeom prst="rect">
                       <a:avLst/>
@@ -2688,16 +2688,102 @@
     <w:p>
       <w:pPr>
         <w:pStyle w:val="ListParagraph"/>
-        <w:rPr>
-          <w:lang w:val="fr-FR"/>
-        </w:rPr>
-      </w:pPr>
+        <w:numPr>
+          <w:ilvl w:val="0"/>
+          <w:numId w:val="6"/>
+        </w:numPr>
+        <w:rPr>
+          <w:lang w:val="fr-FR"/>
+        </w:rPr>
+      </w:pPr>
+      <w:r>
+        <w:rPr>
+          <w:noProof/>
+          <w:lang w:val="fr-FR"/>
+        </w:rPr>
+        <w:lastRenderedPageBreak/>
+        <w:drawing>
+          <wp:anchor distT="0" distB="0" distL="114300" distR="114300" simplePos="0" relativeHeight="251659264" behindDoc="0" locked="0" layoutInCell="1" allowOverlap="1" wp14:anchorId="490332FB" wp14:editId="095D833D">
+            <wp:simplePos x="0" y="0"/>
+            <wp:positionH relativeFrom="column">
+              <wp:posOffset>-935355</wp:posOffset>
+            </wp:positionH>
+            <wp:positionV relativeFrom="margin">
+              <wp:posOffset>201930</wp:posOffset>
+            </wp:positionV>
+            <wp:extent cx="7546975" cy="6073140"/>
+            <wp:effectExtent l="0" t="0" r="0" b="3810"/>
+            <wp:wrapSquare wrapText="bothSides"/>
+            <wp:docPr id="4" name="Picture 4"/>
+            <wp:cNvGraphicFramePr>
+              <a:graphicFrameLocks xmlns:a="http://schemas.openxmlformats.org/drawingml/2006/main" noChangeAspect="1"/>
+            </wp:cNvGraphicFramePr>
+            <a:graphic xmlns:a="http://schemas.openxmlformats.org/drawingml/2006/main">
+              <a:graphicData uri="http://schemas.openxmlformats.org/drawingml/2006/picture">
+                <pic:pic xmlns:pic="http://schemas.openxmlformats.org/drawingml/2006/picture">
+                  <pic:nvPicPr>
+                    <pic:cNvPr id="4" name="Picture 4"/>
+                    <pic:cNvPicPr/>
+                  </pic:nvPicPr>
+                  <pic:blipFill>
+                    <a:blip r:embed="rId11">
+                      <a:extLst>
+                        <a:ext uri="{28A0092B-C50C-407E-A947-70E740481C1C}">
+                          <a14:useLocalDpi xmlns:a14="http://schemas.microsoft.com/office/drawing/2010/main" val="0"/>
+                        </a:ext>
+                      </a:extLst>
+                    </a:blip>
+                    <a:stretch>
+                      <a:fillRect/>
+                    </a:stretch>
+                  </pic:blipFill>
+                  <pic:spPr>
+                    <a:xfrm>
+                      <a:off x="0" y="0"/>
+                      <a:ext cx="7546975" cy="6073140"/>
+                    </a:xfrm>
+                    <a:prstGeom prst="rect">
+                      <a:avLst/>
+                    </a:prstGeom>
+                  </pic:spPr>
+                </pic:pic>
+              </a:graphicData>
+            </a:graphic>
+            <wp14:sizeRelH relativeFrom="margin">
+              <wp14:pctWidth>0</wp14:pctWidth>
+            </wp14:sizeRelH>
+            <wp14:sizeRelV relativeFrom="margin">
+              <wp14:pctHeight>0</wp14:pctHeight>
+            </wp14:sizeRelV>
+          </wp:anchor>
+        </w:drawing>
+      </w:r>
+      <w:r>
+        <w:rPr>
+          <w:lang w:val="fr-FR"/>
+        </w:rPr>
+        <w:t>Diagramme des classes d</w:t>
+      </w:r>
+      <w:r>
+        <w:rPr>
+          <w:lang w:val="fr-FR"/>
+        </w:rPr>
+        <w:t>e Vue et Controller :</w:t>
+      </w:r>
       <w:r>
         <w:rPr>
           <w:lang w:val="fr-FR"/>
         </w:rPr>
         <w:t xml:space="preserve"> </w:t>
       </w:r>
+    </w:p>
+    <w:p>
+      <w:pPr>
+        <w:pStyle w:val="ListParagraph"/>
+        <w:rPr>
+          <w:lang w:val="fr-FR"/>
+        </w:rPr>
+      </w:pPr>
     </w:p>
     <w:p>
       <w:pPr>
@@ -4944,7 +5030,7 @@
   <w:abstractNum w:abstractNumId="1" w15:restartNumberingAfterBreak="0">
     <w:nsid w:val="29251D56"/>
     <w:multiLevelType w:val="hybridMultilevel"/>
-    <w:tmpl w:val="64C688AE"/>
+    <w:tmpl w:val="FA82FA82"/>
     <w:lvl w:ilvl="0" w:tplc="040C0009">
       <w:start w:val="1"/>
       <w:numFmt w:val="bullet"/>
@@ -5709,6 +5795,7 @@
     <w:lsdException w:name="HTML Sample" w:semiHidden="1" w:unhideWhenUsed="1"/>
     <w:lsdException w:name="HTML Typewriter" w:semiHidden="1" w:unhideWhenUsed="1"/>
     <w:lsdException w:name="HTML Variable" w:semiHidden="1" w:unhideWhenUsed="1"/>
+    <w:lsdException w:name="Normal Table" w:semiHidden="1" w:unhideWhenUsed="1"/>
     <w:lsdException w:name="annotation subject" w:semiHidden="1" w:unhideWhenUsed="1"/>
     <w:lsdException w:name="No List" w:semiHidden="1" w:unhideWhenUsed="1"/>
     <w:lsdException w:name="Outline List 1" w:semiHidden="1" w:unhideWhenUsed="1"/>
@@ -5751,8 +5838,11 @@
     <w:lsdException w:name="Table Contemporary" w:semiHidden="1" w:unhideWhenUsed="1"/>
     <w:lsdException w:name="Table Elegant" w:semiHidden="1" w:unhideWhenUsed="1"/>
     <w:lsdException w:name="Table Professional" w:semiHidden="1" w:unhideWhenUsed="1"/>
+    <w:lsdException w:name="Table Subtle 1" w:semiHidden="1" w:unhideWhenUsed="1"/>
     <w:lsdException w:name="Table Subtle 2" w:semiHidden="1" w:unhideWhenUsed="1"/>
     <w:lsdException w:name="Table Web 1" w:semiHidden="1" w:unhideWhenUsed="1"/>
+    <w:lsdException w:name="Table Web 2" w:semiHidden="1" w:unhideWhenUsed="1"/>
+    <w:lsdException w:name="Table Web 3" w:semiHidden="1" w:unhideWhenUsed="1"/>
     <w:lsdException w:name="Balloon Text" w:semiHidden="1" w:unhideWhenUsed="1"/>
     <w:lsdException w:name="Table Grid" w:uiPriority="39"/>
     <w:lsdException w:name="Table Theme" w:semiHidden="1" w:unhideWhenUsed="1"/>

</xml_diff>